<commit_message>
Slave testset now has an FDO terminal extension. Updated the user docs to reflect this
</commit_message>
<xml_diff>
--- a/TestSet/TestSetUserManual.docx
+++ b/TestSet/TestSetUserManual.docx
@@ -12815,64 +12815,21 @@
           <w:sz w:val="24"/>
           <w:szCs w:val="24"/>
         </w:rPr>
-        <w:t xml:space="preserve">Set the order/presence and presence of columns for displaying log entries. </w:t>
+        <w:t>Set the order/presence and presence of colu</w:t>
+      </w:r>
+      <w:r>
+        <w:rPr>
+          <w:rFonts w:ascii="Times New Roman" w:eastAsia="Times New Roman" w:hAnsi="Times New Roman" w:cs="Times New Roman"/>
+          <w:sz w:val="24"/>
+          <w:szCs w:val="24"/>
+        </w:rPr>
+        <w:t>mns for displaying log entries.</w:t>
       </w:r>
     </w:p>
     <w:p>
       <w:pPr>
         <w:spacing w:after="0"/>
-        <w:rPr>
-          <w:rFonts w:ascii="Times New Roman" w:eastAsia="Times New Roman" w:hAnsi="Times New Roman" w:cs="Times New Roman"/>
-          <w:sz w:val="24"/>
-          <w:szCs w:val="24"/>
-        </w:rPr>
-      </w:pPr>
-    </w:p>
-    <w:p>
-      <w:pPr>
-        <w:spacing w:after="0"/>
-        <w:rPr>
-          <w:rFonts w:ascii="Times New Roman" w:eastAsia="Times New Roman" w:hAnsi="Times New Roman" w:cs="Times New Roman"/>
-          <w:b/>
-          <w:sz w:val="24"/>
-          <w:szCs w:val="24"/>
-          <w:u w:val="single"/>
-        </w:rPr>
-      </w:pPr>
-      <w:r>
-        <w:rPr>
-          <w:rFonts w:ascii="Times New Roman" w:eastAsia="Times New Roman" w:hAnsi="Times New Roman" w:cs="Times New Roman"/>
-          <w:b/>
-          <w:sz w:val="24"/>
-          <w:szCs w:val="24"/>
-          <w:u w:val="single"/>
-        </w:rPr>
-        <w:t xml:space="preserve">Master </w:t>
-      </w:r>
-      <w:r>
-        <w:rPr>
-          <w:rFonts w:ascii="Times New Roman" w:eastAsia="Times New Roman" w:hAnsi="Times New Roman" w:cs="Times New Roman"/>
-          <w:b/>
-          <w:sz w:val="24"/>
-          <w:szCs w:val="24"/>
-          <w:u w:val="single"/>
-        </w:rPr>
-        <w:t>Only</w:t>
-      </w:r>
-      <w:r>
-        <w:rPr>
-          <w:rFonts w:ascii="Times New Roman" w:eastAsia="Times New Roman" w:hAnsi="Times New Roman" w:cs="Times New Roman"/>
-          <w:b/>
-          <w:sz w:val="24"/>
-          <w:szCs w:val="24"/>
-          <w:u w:val="single"/>
-        </w:rPr>
-        <w:t xml:space="preserve"> Commands</w:t>
-      </w:r>
-    </w:p>
-    <w:p>
-      <w:pPr>
-        <w:spacing w:after="0"/>
+        <w:ind w:left="360"/>
         <w:rPr>
           <w:rFonts w:ascii="Times New Roman" w:eastAsia="Times New Roman" w:hAnsi="Times New Roman" w:cs="Times New Roman"/>
           <w:sz w:val="24"/>
@@ -12912,36 +12869,58 @@
           <w:sz w:val="24"/>
           <w:szCs w:val="24"/>
         </w:rPr>
-        <w:t xml:space="preserve"> </w:t>
-      </w:r>
-      <w:r>
-        <w:rPr>
-          <w:rFonts w:ascii="Times New Roman" w:eastAsia="Times New Roman" w:hAnsi="Times New Roman" w:cs="Times New Roman"/>
-          <w:sz w:val="24"/>
-          <w:szCs w:val="24"/>
-        </w:rPr>
-        <w:t xml:space="preserve">– Displays all </w:t>
-      </w:r>
-      <w:r>
-        <w:rPr>
-          <w:rFonts w:ascii="Times New Roman" w:eastAsia="Times New Roman" w:hAnsi="Times New Roman" w:cs="Times New Roman"/>
-          <w:sz w:val="24"/>
-          <w:szCs w:val="24"/>
-        </w:rPr>
-        <w:t xml:space="preserve">received </w:t>
-      </w:r>
-      <w:r>
-        <w:rPr>
-          <w:rFonts w:ascii="Times New Roman" w:eastAsia="Times New Roman" w:hAnsi="Times New Roman" w:cs="Times New Roman"/>
-          <w:sz w:val="24"/>
-          <w:szCs w:val="24"/>
-        </w:rPr>
-        <w:t xml:space="preserve">DNP data on the screen. </w:t>
+        <w:t xml:space="preserve"> – Displays current</w:t>
+      </w:r>
+      <w:r>
+        <w:rPr>
+          <w:rFonts w:ascii="Times New Roman" w:eastAsia="Times New Roman" w:hAnsi="Times New Roman" w:cs="Times New Roman"/>
+          <w:sz w:val="24"/>
+          <w:szCs w:val="24"/>
+        </w:rPr>
+        <w:t xml:space="preserve"> database state. On the master this is what has been received via</w:t>
       </w:r>
     </w:p>
     <w:p>
       <w:pPr>
+        <w:pStyle w:val="ListParagraph"/>
         <w:spacing w:after="0"/>
+        <w:ind w:left="360"/>
+        <w:rPr>
+          <w:rFonts w:ascii="Times New Roman" w:eastAsia="Times New Roman" w:hAnsi="Times New Roman" w:cs="Times New Roman"/>
+          <w:sz w:val="24"/>
+          <w:szCs w:val="24"/>
+        </w:rPr>
+      </w:pPr>
+      <w:r>
+        <w:rPr>
+          <w:rFonts w:ascii="Times New Roman" w:eastAsia="Times New Roman" w:hAnsi="Times New Roman" w:cs="Times New Roman"/>
+          <w:sz w:val="24"/>
+          <w:szCs w:val="24"/>
+        </w:rPr>
+        <w:t>scanning or u</w:t>
+      </w:r>
+      <w:r>
+        <w:rPr>
+          <w:rFonts w:ascii="Times New Roman" w:eastAsia="Times New Roman" w:hAnsi="Times New Roman" w:cs="Times New Roman"/>
+          <w:sz w:val="24"/>
+          <w:szCs w:val="24"/>
+        </w:rPr>
+        <w:t>nsolicited</w:t>
+      </w:r>
+      <w:r>
+        <w:rPr>
+          <w:rFonts w:ascii="Times New Roman" w:eastAsia="Times New Roman" w:hAnsi="Times New Roman" w:cs="Times New Roman"/>
+          <w:sz w:val="24"/>
+          <w:szCs w:val="24"/>
+        </w:rPr>
+        <w:t xml:space="preserve"> response. On the slave, this is data that has been written to the slave database, but does not necessarily indicate transmission to the master.</w:t>
+      </w:r>
+    </w:p>
+    <w:p>
+      <w:pPr>
+        <w:pStyle w:val="ListParagraph"/>
+        <w:spacing w:after="0"/>
+        <w:ind w:left="360"/>
         <w:rPr>
           <w:rFonts w:ascii="Times New Roman" w:eastAsia="Times New Roman" w:hAnsi="Times New Roman" w:cs="Times New Roman"/>
           <w:b/>
@@ -13002,37 +12981,7 @@
           <w:sz w:val="24"/>
           <w:szCs w:val="24"/>
         </w:rPr>
-        <w:t>S</w:t>
-      </w:r>
-      <w:r>
-        <w:rPr>
-          <w:rFonts w:ascii="Times New Roman" w:eastAsia="Times New Roman" w:hAnsi="Times New Roman" w:cs="Times New Roman"/>
-          <w:b/>
-          <w:i/>
-          <w:sz w:val="24"/>
-          <w:szCs w:val="24"/>
-        </w:rPr>
-        <w:t>how</w:t>
-      </w:r>
-      <w:r>
-        <w:rPr>
-          <w:rFonts w:ascii="Times New Roman" w:eastAsia="Times New Roman" w:hAnsi="Times New Roman" w:cs="Times New Roman"/>
-          <w:b/>
-          <w:i/>
-          <w:sz w:val="24"/>
-          <w:szCs w:val="24"/>
-        </w:rPr>
-        <w:t xml:space="preserve"> &lt;all:bi:</w:t>
-      </w:r>
-      <w:r>
-        <w:rPr>
-          <w:rFonts w:ascii="Times New Roman" w:eastAsia="Times New Roman" w:hAnsi="Times New Roman" w:cs="Times New Roman"/>
-          <w:b/>
-          <w:i/>
-          <w:sz w:val="24"/>
-          <w:szCs w:val="24"/>
-        </w:rPr>
-        <w:t>ai:c:cs:ss&gt; &lt;index start&gt; &lt;index stop&gt;</w:t>
+        <w:t>Show &lt;all:bi:ai:c:cs:ss&gt; &lt;index start&gt; &lt;index stop&gt;</w:t>
       </w:r>
     </w:p>
     <w:p>
@@ -13071,6 +13020,69 @@
           <w:szCs w:val="24"/>
         </w:rPr>
         <w:t xml:space="preserve">Used to display a range when the show command is executed. </w:t>
+      </w:r>
+    </w:p>
+    <w:p>
+      <w:pPr>
+        <w:spacing w:after="0"/>
+        <w:ind w:left="360"/>
+        <w:rPr>
+          <w:rFonts w:ascii="Times New Roman" w:eastAsia="Times New Roman" w:hAnsi="Times New Roman" w:cs="Times New Roman"/>
+          <w:sz w:val="24"/>
+          <w:szCs w:val="24"/>
+        </w:rPr>
+      </w:pPr>
+    </w:p>
+    <w:p>
+      <w:pPr>
+        <w:spacing w:after="0"/>
+        <w:rPr>
+          <w:rFonts w:ascii="Times New Roman" w:eastAsia="Times New Roman" w:hAnsi="Times New Roman" w:cs="Times New Roman"/>
+          <w:sz w:val="24"/>
+          <w:szCs w:val="24"/>
+        </w:rPr>
+      </w:pPr>
+    </w:p>
+    <w:p>
+      <w:pPr>
+        <w:spacing w:after="0"/>
+        <w:rPr>
+          <w:rFonts w:ascii="Times New Roman" w:eastAsia="Times New Roman" w:hAnsi="Times New Roman" w:cs="Times New Roman"/>
+          <w:b/>
+          <w:sz w:val="24"/>
+          <w:szCs w:val="24"/>
+          <w:u w:val="single"/>
+        </w:rPr>
+      </w:pPr>
+      <w:r>
+        <w:rPr>
+          <w:rFonts w:ascii="Times New Roman" w:eastAsia="Times New Roman" w:hAnsi="Times New Roman" w:cs="Times New Roman"/>
+          <w:b/>
+          <w:sz w:val="24"/>
+          <w:szCs w:val="24"/>
+          <w:u w:val="single"/>
+        </w:rPr>
+        <w:t xml:space="preserve">Master </w:t>
+      </w:r>
+      <w:r>
+        <w:rPr>
+          <w:rFonts w:ascii="Times New Roman" w:eastAsia="Times New Roman" w:hAnsi="Times New Roman" w:cs="Times New Roman"/>
+          <w:b/>
+          <w:sz w:val="24"/>
+          <w:szCs w:val="24"/>
+          <w:u w:val="single"/>
+        </w:rPr>
+        <w:t>Only</w:t>
+      </w:r>
+      <w:r>
+        <w:rPr>
+          <w:rFonts w:ascii="Times New Roman" w:eastAsia="Times New Roman" w:hAnsi="Times New Roman" w:cs="Times New Roman"/>
+          <w:b/>
+          <w:sz w:val="24"/>
+          <w:szCs w:val="24"/>
+          <w:u w:val="single"/>
+        </w:rPr>
+        <w:t xml:space="preserve"> Commands</w:t>
       </w:r>
     </w:p>
     <w:p>
@@ -14001,7 +14013,7 @@
             <w:rPr>
               <w:noProof/>
             </w:rPr>
-            <w:t>2</w:t>
+            <w:t>15</w:t>
           </w:r>
         </w:fldSimple>
       </w:p>
@@ -14038,7 +14050,7 @@
         <v:path o:extrusionok="f" gradientshapeok="t" o:connecttype="rect"/>
         <o:lock v:ext="edit" aspectratio="t"/>
       </v:shapetype>
-      <v:shape id="_x0000_i1036" type="#_x0000_t75" style="width:11.25pt;height:11.25pt" o:bullet="t">
+      <v:shape id="_x0000_i1028" type="#_x0000_t75" style="width:11.25pt;height:11.25pt" o:bullet="t">
         <v:imagedata r:id="rId1" o:title="msoA0"/>
       </v:shape>
     </w:pict>
@@ -16062,6 +16074,14 @@
 </file>
 
 <file path=customXml/item1.xml><?xml version="1.0" encoding="utf-8"?>
+<ct:contentTypeSchema xmlns:ct="http://schemas.microsoft.com/office/2006/metadata/contentType" xmlns:ma="http://schemas.microsoft.com/office/2006/metadata/properties/metaAttributes" ct:_="" ma:_="" ma:contentTypeName="TemplateFile" ma:contentTypeID="0x0101006EDDDB5EE6D98C44930B742096920B300400F5B6D36B3EF94B4E9A635CDF2A18F5B8" ma:contentTypeVersion="33" ma:contentTypeDescription="Create a new document." ma:contentTypeScope="" ma:versionID="37d3ec2b48d53e45b233ad8f52fe1b11"/>
+</file>
+
+<file path=customXml/item2.xml><?xml version="1.0" encoding="utf-8"?>
+<p:properties xmlns:p="http://schemas.microsoft.com/office/2006/metadata/properties" xmlns:xsi="http://www.w3.org/2001/XMLSchema-instance" xmlns:pc="http://schemas.microsoft.com/office/infopath/2007/PartnerControls"/>
+</file>
+
+<file path=customXml/item3.xml><?xml version="1.0" encoding="utf-8"?>
 <?mso-contentType ?>
 <FormTemplates xmlns="http://schemas.microsoft.com/sharepoint/v3/contenttype/forms">
   <Display>DocumentLibraryForm</Display>
@@ -16070,22 +16090,15 @@
 </FormTemplates>
 </file>
 
-<file path=customXml/item2.xml><?xml version="1.0" encoding="utf-8"?>
-<p:properties xmlns:p="http://schemas.microsoft.com/office/2006/metadata/properties" xmlns:xsi="http://www.w3.org/2001/XMLSchema-instance" xmlns:pc="http://schemas.microsoft.com/office/infopath/2007/PartnerControls"/>
-</file>
-
-<file path=customXml/item3.xml><?xml version="1.0" encoding="utf-8"?>
-<ct:contentTypeSchema xmlns:ct="http://schemas.microsoft.com/office/2006/metadata/contentType" xmlns:ma="http://schemas.microsoft.com/office/2006/metadata/properties/metaAttributes" ct:_="" ma:_="" ma:contentTypeName="TemplateFile" ma:contentTypeID="0x0101006EDDDB5EE6D98C44930B742096920B300400F5B6D36B3EF94B4E9A635CDF2A18F5B8" ma:contentTypeVersion="33" ma:contentTypeDescription="Create a new document." ma:contentTypeScope="" ma:versionID="37d3ec2b48d53e45b233ad8f52fe1b11"/>
-</file>
-
 <file path=customXml/item4.xml><?xml version="1.0" encoding="utf-8"?>
 <b:Sources xmlns:b="http://schemas.openxmlformats.org/officeDocument/2006/bibliography" xmlns="http://schemas.openxmlformats.org/officeDocument/2006/bibliography" SelectedStyle="\APA.XSL" StyleName="APA"/>
 </file>
 
 <file path=customXml/itemProps1.xml><?xml version="1.0" encoding="utf-8"?>
-<ds:datastoreItem xmlns:ds="http://schemas.openxmlformats.org/officeDocument/2006/customXml" ds:itemID="{B9881AB2-B940-4A5E-A52A-A75E05900FAE}">
+<ds:datastoreItem xmlns:ds="http://schemas.openxmlformats.org/officeDocument/2006/customXml" ds:itemID="{32B23B16-E9FA-45F7-BF24-152FC1F8750B}">
   <ds:schemaRefs>
-    <ds:schemaRef ds:uri="http://schemas.microsoft.com/sharepoint/v3/contenttype/forms"/>
+    <ds:schemaRef ds:uri="http://schemas.microsoft.com/office/2006/metadata/contentType"/>
+    <ds:schemaRef ds:uri="http://schemas.microsoft.com/office/2006/metadata/properties/metaAttributes"/>
   </ds:schemaRefs>
 </ds:datastoreItem>
 </file>
@@ -16100,16 +16113,15 @@
 </file>
 
 <file path=customXml/itemProps3.xml><?xml version="1.0" encoding="utf-8"?>
-<ds:datastoreItem xmlns:ds="http://schemas.openxmlformats.org/officeDocument/2006/customXml" ds:itemID="{32B23B16-E9FA-45F7-BF24-152FC1F8750B}">
+<ds:datastoreItem xmlns:ds="http://schemas.openxmlformats.org/officeDocument/2006/customXml" ds:itemID="{B9881AB2-B940-4A5E-A52A-A75E05900FAE}">
   <ds:schemaRefs>
-    <ds:schemaRef ds:uri="http://schemas.microsoft.com/office/2006/metadata/contentType"/>
-    <ds:schemaRef ds:uri="http://schemas.microsoft.com/office/2006/metadata/properties/metaAttributes"/>
+    <ds:schemaRef ds:uri="http://schemas.microsoft.com/sharepoint/v3/contenttype/forms"/>
   </ds:schemaRefs>
 </ds:datastoreItem>
 </file>
 
 <file path=customXml/itemProps4.xml><?xml version="1.0" encoding="utf-8"?>
-<ds:datastoreItem xmlns:ds="http://schemas.openxmlformats.org/officeDocument/2006/customXml" ds:itemID="{85A2BE8C-0A53-4027-B633-4A31365C2565}">
+<ds:datastoreItem xmlns:ds="http://schemas.openxmlformats.org/officeDocument/2006/customXml" ds:itemID="{9D292451-253D-4576-9E4F-85C0317CAA9F}">
   <ds:schemaRefs>
     <ds:schemaRef ds:uri="http://schemas.openxmlformats.org/officeDocument/2006/bibliography"/>
   </ds:schemaRefs>

</xml_diff>

<commit_message>
Upated the docs and made pulse/trip/close commands take default arg values in terminal
</commit_message>
<xml_diff>
--- a/TestSet/TestSetUserManual.docx
+++ b/TestSet/TestSetUserManual.docx
@@ -12106,7 +12106,6 @@
         <w:rPr>
           <w:rFonts w:ascii="Times New Roman" w:eastAsia="Times New Roman" w:hAnsi="Times New Roman" w:cs="Times New Roman"/>
           <w:b/>
-          <w:i/>
           <w:sz w:val="24"/>
           <w:szCs w:val="24"/>
           <w:u w:val="single"/>
@@ -12238,7 +12237,24 @@
           <w:szCs w:val="24"/>
           <w:u w:val="single"/>
         </w:rPr>
-        <w:t>print</w:t>
+        <w:t>log</w:t>
+      </w:r>
+      <w:r>
+        <w:rPr>
+          <w:rFonts w:ascii="Times New Roman" w:eastAsia="Times New Roman" w:hAnsi="Times New Roman" w:cs="Times New Roman"/>
+          <w:b/>
+          <w:sz w:val="24"/>
+          <w:szCs w:val="24"/>
+        </w:rPr>
+        <w:t xml:space="preserve"> – </w:t>
+      </w:r>
+      <w:r>
+        <w:rPr>
+          <w:rFonts w:ascii="Times New Roman" w:eastAsia="Times New Roman" w:hAnsi="Times New Roman" w:cs="Times New Roman"/>
+          <w:sz w:val="24"/>
+          <w:szCs w:val="24"/>
+        </w:rPr>
+        <w:t>flushes the log buffer to the console.</w:t>
       </w:r>
     </w:p>
     <w:p>
@@ -12263,15 +12279,990 @@
           <w:sz w:val="24"/>
           <w:szCs w:val="24"/>
         </w:rPr>
-        <w:t>log [device name]</w:t>
-      </w:r>
-      <w:r>
-        <w:rPr>
-          <w:rFonts w:ascii="Times New Roman" w:eastAsia="Times New Roman" w:hAnsi="Times New Roman" w:cs="Times New Roman"/>
-          <w:sz w:val="24"/>
-          <w:szCs w:val="24"/>
-        </w:rPr>
-        <w:t xml:space="preserve"> – Prints the current contents of the log to the specified device.</w:t>
+        <w:t>run</w:t>
+      </w:r>
+      <w:r>
+        <w:rPr>
+          <w:rFonts w:ascii="Times New Roman" w:eastAsia="Times New Roman" w:hAnsi="Times New Roman" w:cs="Times New Roman"/>
+          <w:sz w:val="24"/>
+          <w:szCs w:val="24"/>
+        </w:rPr>
+        <w:t xml:space="preserve"> –</w:t>
+      </w:r>
+      <w:r>
+        <w:rPr>
+          <w:rFonts w:ascii="Times New Roman" w:eastAsia="Times New Roman" w:hAnsi="Times New Roman" w:cs="Times New Roman"/>
+          <w:sz w:val="24"/>
+          <w:szCs w:val="24"/>
+        </w:rPr>
+        <w:t xml:space="preserve"> continuously flushes the log to the screen until the user presses enter</w:t>
+      </w:r>
+    </w:p>
+    <w:p>
+      <w:pPr>
+        <w:pStyle w:val="ListParagraph"/>
+        <w:spacing w:after="0"/>
+        <w:rPr>
+          <w:rFonts w:ascii="Times New Roman" w:eastAsia="Times New Roman" w:hAnsi="Times New Roman" w:cs="Times New Roman"/>
+          <w:sz w:val="24"/>
+          <w:szCs w:val="24"/>
+        </w:rPr>
+      </w:pPr>
+    </w:p>
+    <w:p>
+      <w:pPr>
+        <w:pStyle w:val="ListParagraph"/>
+        <w:numPr>
+          <w:ilvl w:val="0"/>
+          <w:numId w:val="3"/>
+        </w:numPr>
+        <w:spacing w:after="0"/>
+        <w:rPr>
+          <w:rFonts w:ascii="Times New Roman" w:eastAsia="Times New Roman" w:hAnsi="Times New Roman" w:cs="Times New Roman"/>
+          <w:sz w:val="24"/>
+          <w:szCs w:val="24"/>
+        </w:rPr>
+      </w:pPr>
+      <w:r>
+        <w:rPr>
+          <w:rFonts w:ascii="Times New Roman" w:eastAsia="Times New Roman" w:hAnsi="Times New Roman" w:cs="Times New Roman"/>
+          <w:b/>
+          <w:sz w:val="24"/>
+          <w:szCs w:val="24"/>
+          <w:u w:val="single"/>
+        </w:rPr>
+        <w:t>v</w:t>
+      </w:r>
+      <w:r>
+        <w:rPr>
+          <w:rFonts w:ascii="Times New Roman" w:eastAsia="Times New Roman" w:hAnsi="Times New Roman" w:cs="Times New Roman"/>
+          <w:b/>
+          <w:sz w:val="24"/>
+          <w:szCs w:val="24"/>
+          <w:u w:val="single"/>
+        </w:rPr>
+        <w:t>ars</w:t>
+      </w:r>
+      <w:r>
+        <w:rPr>
+          <w:rFonts w:ascii="Times New Roman" w:eastAsia="Times New Roman" w:hAnsi="Times New Roman" w:cs="Times New Roman"/>
+          <w:b/>
+          <w:i/>
+          <w:sz w:val="24"/>
+          <w:szCs w:val="24"/>
+        </w:rPr>
+        <w:t xml:space="preserve"> </w:t>
+      </w:r>
+      <w:r>
+        <w:rPr>
+          <w:rFonts w:ascii="Times New Roman" w:eastAsia="Times New Roman" w:hAnsi="Times New Roman" w:cs="Times New Roman"/>
+          <w:sz w:val="24"/>
+          <w:szCs w:val="24"/>
+        </w:rPr>
+        <w:t>– Prints non-operational information to the console</w:t>
+      </w:r>
+    </w:p>
+    <w:p>
+      <w:pPr>
+        <w:pStyle w:val="ListParagraph"/>
+        <w:spacing w:after="0"/>
+        <w:rPr>
+          <w:rFonts w:ascii="Times New Roman" w:eastAsia="Times New Roman" w:hAnsi="Times New Roman" w:cs="Times New Roman"/>
+          <w:sz w:val="24"/>
+          <w:szCs w:val="24"/>
+        </w:rPr>
+      </w:pPr>
+    </w:p>
+    <w:p>
+      <w:pPr>
+        <w:pStyle w:val="ListParagraph"/>
+        <w:numPr>
+          <w:ilvl w:val="0"/>
+          <w:numId w:val="3"/>
+        </w:numPr>
+        <w:spacing w:after="0"/>
+        <w:rPr>
+          <w:rFonts w:ascii="Times New Roman" w:eastAsia="Times New Roman" w:hAnsi="Times New Roman" w:cs="Times New Roman"/>
+          <w:b/>
+          <w:sz w:val="24"/>
+          <w:szCs w:val="24"/>
+          <w:u w:val="single"/>
+        </w:rPr>
+      </w:pPr>
+      <w:r>
+        <w:rPr>
+          <w:rFonts w:ascii="Times New Roman" w:eastAsia="Times New Roman" w:hAnsi="Times New Roman" w:cs="Times New Roman"/>
+          <w:b/>
+          <w:sz w:val="24"/>
+          <w:szCs w:val="24"/>
+          <w:u w:val="single"/>
+        </w:rPr>
+        <w:t>echo</w:t>
+      </w:r>
+      <w:r>
+        <w:rPr>
+          <w:rFonts w:ascii="Times New Roman" w:eastAsia="Times New Roman" w:hAnsi="Times New Roman" w:cs="Times New Roman"/>
+          <w:sz w:val="24"/>
+          <w:szCs w:val="24"/>
+        </w:rPr>
+        <w:t xml:space="preserve"> &lt;argument&gt;</w:t>
+      </w:r>
+      <w:r>
+        <w:rPr>
+          <w:rFonts w:ascii="Times New Roman" w:eastAsia="Times New Roman" w:hAnsi="Times New Roman" w:cs="Times New Roman"/>
+          <w:sz w:val="24"/>
+          <w:szCs w:val="24"/>
+        </w:rPr>
+        <w:t xml:space="preserve"> - </w:t>
+      </w:r>
+      <w:r>
+        <w:rPr>
+          <w:rFonts w:ascii="Times New Roman" w:eastAsia="Times New Roman" w:hAnsi="Times New Roman" w:cs="Times New Roman"/>
+          <w:sz w:val="24"/>
+          <w:szCs w:val="24"/>
+        </w:rPr>
+        <w:t>echoes the argument to the screen and to the log file. This is helpful for creating annotated log files.</w:t>
+      </w:r>
+    </w:p>
+    <w:p>
+      <w:pPr>
+        <w:pStyle w:val="ListParagraph"/>
+        <w:spacing w:after="0"/>
+        <w:rPr>
+          <w:rFonts w:ascii="Times New Roman" w:eastAsia="Times New Roman" w:hAnsi="Times New Roman" w:cs="Times New Roman"/>
+          <w:sz w:val="24"/>
+          <w:szCs w:val="24"/>
+        </w:rPr>
+      </w:pPr>
+    </w:p>
+    <w:p>
+      <w:pPr>
+        <w:pStyle w:val="ListParagraph"/>
+        <w:numPr>
+          <w:ilvl w:val="0"/>
+          <w:numId w:val="3"/>
+        </w:numPr>
+        <w:spacing w:after="0"/>
+        <w:rPr>
+          <w:rFonts w:ascii="Times New Roman" w:eastAsia="Times New Roman" w:hAnsi="Times New Roman" w:cs="Times New Roman"/>
+          <w:sz w:val="24"/>
+          <w:szCs w:val="24"/>
+        </w:rPr>
+      </w:pPr>
+      <w:r>
+        <w:rPr>
+          <w:rFonts w:ascii="Times New Roman" w:eastAsia="Times New Roman" w:hAnsi="Times New Roman" w:cs="Times New Roman"/>
+          <w:b/>
+          <w:sz w:val="24"/>
+          <w:szCs w:val="24"/>
+          <w:u w:val="single"/>
+        </w:rPr>
+        <w:t>loggers</w:t>
+      </w:r>
+      <w:r>
+        <w:rPr>
+          <w:rFonts w:ascii="Times New Roman" w:eastAsia="Times New Roman" w:hAnsi="Times New Roman" w:cs="Times New Roman"/>
+          <w:sz w:val="24"/>
+          <w:szCs w:val="24"/>
+        </w:rPr>
+        <w:t xml:space="preserve"> – Prints out all registered logger names and their current log filters</w:t>
+      </w:r>
+    </w:p>
+    <w:p>
+      <w:pPr>
+        <w:spacing w:after="0"/>
+        <w:rPr>
+          <w:rFonts w:ascii="Times New Roman" w:eastAsia="Times New Roman" w:hAnsi="Times New Roman" w:cs="Times New Roman"/>
+          <w:sz w:val="24"/>
+          <w:szCs w:val="24"/>
+        </w:rPr>
+      </w:pPr>
+    </w:p>
+    <w:p>
+      <w:pPr>
+        <w:pStyle w:val="ListParagraph"/>
+        <w:numPr>
+          <w:ilvl w:val="0"/>
+          <w:numId w:val="3"/>
+        </w:numPr>
+        <w:spacing w:after="0"/>
+        <w:rPr>
+          <w:rFonts w:ascii="Times New Roman" w:eastAsia="Times New Roman" w:hAnsi="Times New Roman" w:cs="Times New Roman"/>
+          <w:b/>
+          <w:sz w:val="24"/>
+          <w:szCs w:val="24"/>
+          <w:u w:val="single"/>
+        </w:rPr>
+      </w:pPr>
+      <w:r>
+        <w:rPr>
+          <w:rFonts w:ascii="Times New Roman" w:eastAsia="Times New Roman" w:hAnsi="Times New Roman" w:cs="Times New Roman"/>
+          <w:b/>
+          <w:sz w:val="24"/>
+          <w:szCs w:val="24"/>
+          <w:u w:val="single"/>
+        </w:rPr>
+        <w:t>quit</w:t>
+      </w:r>
+      <w:r>
+        <w:rPr>
+          <w:rFonts w:ascii="Times New Roman" w:eastAsia="Times New Roman" w:hAnsi="Times New Roman" w:cs="Times New Roman"/>
+          <w:sz w:val="24"/>
+          <w:szCs w:val="24"/>
+        </w:rPr>
+        <w:t xml:space="preserve"> – Closes the </w:t>
+      </w:r>
+      <w:r>
+        <w:rPr>
+          <w:rFonts w:ascii="Times New Roman" w:eastAsia="Times New Roman" w:hAnsi="Times New Roman" w:cs="Times New Roman"/>
+          <w:sz w:val="24"/>
+          <w:szCs w:val="24"/>
+        </w:rPr>
+        <w:t>a</w:t>
+      </w:r>
+      <w:r>
+        <w:rPr>
+          <w:rFonts w:ascii="Times New Roman" w:eastAsia="Times New Roman" w:hAnsi="Times New Roman" w:cs="Times New Roman"/>
+          <w:sz w:val="24"/>
+          <w:szCs w:val="24"/>
+        </w:rPr>
+        <w:t>pplication</w:t>
+      </w:r>
+    </w:p>
+    <w:p>
+      <w:pPr>
+        <w:spacing w:after="0"/>
+        <w:rPr>
+          <w:rFonts w:ascii="Times New Roman" w:eastAsia="Times New Roman" w:hAnsi="Times New Roman" w:cs="Times New Roman"/>
+          <w:sz w:val="24"/>
+          <w:szCs w:val="24"/>
+        </w:rPr>
+      </w:pPr>
+    </w:p>
+    <w:p>
+      <w:pPr>
+        <w:pStyle w:val="ListParagraph"/>
+        <w:numPr>
+          <w:ilvl w:val="0"/>
+          <w:numId w:val="3"/>
+        </w:numPr>
+        <w:spacing w:after="0"/>
+        <w:rPr>
+          <w:rFonts w:ascii="Times New Roman" w:eastAsia="Times New Roman" w:hAnsi="Times New Roman" w:cs="Times New Roman"/>
+          <w:sz w:val="24"/>
+          <w:szCs w:val="24"/>
+        </w:rPr>
+      </w:pPr>
+      <w:r>
+        <w:rPr>
+          <w:rFonts w:ascii="Times New Roman" w:eastAsia="Times New Roman" w:hAnsi="Times New Roman" w:cs="Times New Roman"/>
+          <w:b/>
+          <w:sz w:val="24"/>
+          <w:szCs w:val="24"/>
+          <w:u w:val="single"/>
+        </w:rPr>
+        <w:t>level</w:t>
+      </w:r>
+      <w:r>
+        <w:rPr>
+          <w:rFonts w:ascii="Times New Roman" w:eastAsia="Times New Roman" w:hAnsi="Times New Roman" w:cs="Times New Roman"/>
+          <w:b/>
+          <w:sz w:val="24"/>
+          <w:szCs w:val="24"/>
+        </w:rPr>
+        <w:t xml:space="preserve"> </w:t>
+      </w:r>
+      <w:r>
+        <w:rPr>
+          <w:rFonts w:ascii="Times New Roman" w:eastAsia="Times New Roman" w:hAnsi="Times New Roman" w:cs="Times New Roman"/>
+          <w:b/>
+          <w:i/>
+          <w:sz w:val="24"/>
+          <w:szCs w:val="24"/>
+        </w:rPr>
+        <w:t>[a:d:i:c:p:w:e:v:n] &lt;logger1&gt; &lt;logger2&gt;</w:t>
+      </w:r>
+      <w:r>
+        <w:rPr>
+          <w:rFonts w:ascii="Times New Roman" w:eastAsia="Times New Roman" w:hAnsi="Times New Roman" w:cs="Times New Roman"/>
+          <w:sz w:val="24"/>
+          <w:szCs w:val="24"/>
+        </w:rPr>
+        <w:t xml:space="preserve">… </w:t>
+      </w:r>
+    </w:p>
+    <w:p>
+      <w:pPr>
+        <w:spacing w:after="0"/>
+        <w:ind w:left="360"/>
+        <w:rPr>
+          <w:rFonts w:ascii="Times New Roman" w:eastAsia="Times New Roman" w:hAnsi="Times New Roman" w:cs="Times New Roman"/>
+          <w:sz w:val="24"/>
+          <w:szCs w:val="24"/>
+        </w:rPr>
+      </w:pPr>
+      <w:r>
+        <w:rPr>
+          <w:rFonts w:ascii="Times New Roman" w:eastAsia="Times New Roman" w:hAnsi="Times New Roman" w:cs="Times New Roman"/>
+          <w:sz w:val="24"/>
+          <w:szCs w:val="24"/>
+        </w:rPr>
+        <w:t>A=ALL, d=DEBUG, i=INFO, c=COMM, p=INTERPRET, w=WARNING, e=ERROR, v=EVENT</w:t>
+      </w:r>
+    </w:p>
+    <w:p>
+      <w:pPr>
+        <w:spacing w:after="0"/>
+        <w:ind w:left="360"/>
+        <w:rPr>
+          <w:rFonts w:ascii="Times New Roman" w:eastAsia="Times New Roman" w:hAnsi="Times New Roman" w:cs="Times New Roman"/>
+          <w:sz w:val="24"/>
+          <w:szCs w:val="24"/>
+        </w:rPr>
+      </w:pPr>
+      <w:r>
+        <w:rPr>
+          <w:rFonts w:ascii="Times New Roman" w:eastAsia="Times New Roman" w:hAnsi="Times New Roman" w:cs="Times New Roman"/>
+          <w:sz w:val="24"/>
+          <w:szCs w:val="24"/>
+        </w:rPr>
+        <w:t>Sets the log level for the specified loggers using the specified l</w:t>
+      </w:r>
+      <w:r>
+        <w:rPr>
+          <w:rFonts w:ascii="Times New Roman" w:eastAsia="Times New Roman" w:hAnsi="Times New Roman" w:cs="Times New Roman"/>
+          <w:sz w:val="24"/>
+          <w:szCs w:val="24"/>
+        </w:rPr>
+        <w:t>evel and all higher filter bits. If no logger is specified, all loggers are affected.</w:t>
+      </w:r>
+    </w:p>
+    <w:p>
+      <w:pPr>
+        <w:spacing w:after="0"/>
+        <w:ind w:left="360"/>
+        <w:rPr>
+          <w:rFonts w:ascii="Times New Roman" w:eastAsia="Times New Roman" w:hAnsi="Times New Roman" w:cs="Times New Roman"/>
+          <w:sz w:val="24"/>
+          <w:szCs w:val="24"/>
+        </w:rPr>
+      </w:pPr>
+    </w:p>
+    <w:p>
+      <w:pPr>
+        <w:pStyle w:val="ListParagraph"/>
+        <w:numPr>
+          <w:ilvl w:val="0"/>
+          <w:numId w:val="3"/>
+        </w:numPr>
+        <w:spacing w:after="0"/>
+        <w:rPr>
+          <w:rFonts w:ascii="Times New Roman" w:eastAsia="Times New Roman" w:hAnsi="Times New Roman" w:cs="Times New Roman"/>
+          <w:sz w:val="24"/>
+          <w:szCs w:val="24"/>
+        </w:rPr>
+      </w:pPr>
+      <w:r>
+        <w:rPr>
+          <w:rFonts w:ascii="Times New Roman" w:eastAsia="Times New Roman" w:hAnsi="Times New Roman" w:cs="Times New Roman"/>
+          <w:b/>
+          <w:sz w:val="24"/>
+          <w:szCs w:val="24"/>
+          <w:u w:val="single"/>
+        </w:rPr>
+        <w:t>filter</w:t>
+      </w:r>
+      <w:r>
+        <w:rPr>
+          <w:rFonts w:ascii="Times New Roman" w:eastAsia="Times New Roman" w:hAnsi="Times New Roman" w:cs="Times New Roman"/>
+          <w:b/>
+          <w:i/>
+          <w:sz w:val="24"/>
+          <w:szCs w:val="24"/>
+        </w:rPr>
+        <w:t xml:space="preserve"> [a:d:i:c:p:w:e:v:n] &lt;logger1&gt; &lt;logger2&gt;</w:t>
+      </w:r>
+      <w:r>
+        <w:rPr>
+          <w:rFonts w:ascii="Times New Roman" w:eastAsia="Times New Roman" w:hAnsi="Times New Roman" w:cs="Times New Roman"/>
+          <w:sz w:val="24"/>
+          <w:szCs w:val="24"/>
+        </w:rPr>
+        <w:t xml:space="preserve">… </w:t>
+      </w:r>
+    </w:p>
+    <w:p>
+      <w:pPr>
+        <w:spacing w:after="0"/>
+        <w:ind w:left="360"/>
+        <w:rPr>
+          <w:rFonts w:ascii="Times New Roman" w:eastAsia="Times New Roman" w:hAnsi="Times New Roman" w:cs="Times New Roman"/>
+          <w:sz w:val="24"/>
+          <w:szCs w:val="24"/>
+        </w:rPr>
+      </w:pPr>
+      <w:r>
+        <w:rPr>
+          <w:rFonts w:ascii="Times New Roman" w:eastAsia="Times New Roman" w:hAnsi="Times New Roman" w:cs="Times New Roman"/>
+          <w:sz w:val="24"/>
+          <w:szCs w:val="24"/>
+        </w:rPr>
+        <w:t>A=ALL, d=DEBUG, i=INFO, c=COMM, p=INTERPRET, w=WARNING, e=ERROR, v=EVENT</w:t>
+      </w:r>
+    </w:p>
+    <w:p>
+      <w:pPr>
+        <w:spacing w:after="0"/>
+        <w:ind w:left="360"/>
+        <w:rPr>
+          <w:rFonts w:ascii="Times New Roman" w:eastAsia="Times New Roman" w:hAnsi="Times New Roman" w:cs="Times New Roman"/>
+          <w:sz w:val="24"/>
+          <w:szCs w:val="24"/>
+        </w:rPr>
+      </w:pPr>
+      <w:r>
+        <w:rPr>
+          <w:rFonts w:ascii="Times New Roman" w:eastAsia="Times New Roman" w:hAnsi="Times New Roman" w:cs="Times New Roman"/>
+          <w:sz w:val="24"/>
+          <w:szCs w:val="24"/>
+        </w:rPr>
+        <w:t>Sets the log level for the specified loggers using individually specified filter bits</w:t>
+      </w:r>
+      <w:r>
+        <w:rPr>
+          <w:rFonts w:ascii="Times New Roman" w:eastAsia="Times New Roman" w:hAnsi="Times New Roman" w:cs="Times New Roman"/>
+          <w:sz w:val="24"/>
+          <w:szCs w:val="24"/>
+        </w:rPr>
+        <w:t>. If no logger is specified, all loggers are affected.</w:t>
+      </w:r>
+    </w:p>
+    <w:p>
+      <w:pPr>
+        <w:spacing w:after="0"/>
+        <w:ind w:left="360"/>
+        <w:rPr>
+          <w:rFonts w:ascii="Times New Roman" w:eastAsia="Times New Roman" w:hAnsi="Times New Roman" w:cs="Times New Roman"/>
+          <w:sz w:val="24"/>
+          <w:szCs w:val="24"/>
+        </w:rPr>
+      </w:pPr>
+    </w:p>
+    <w:p>
+      <w:pPr>
+        <w:spacing w:after="0"/>
+        <w:ind w:left="360"/>
+        <w:rPr>
+          <w:rFonts w:ascii="Times New Roman" w:eastAsia="Times New Roman" w:hAnsi="Times New Roman" w:cs="Times New Roman"/>
+          <w:sz w:val="24"/>
+          <w:szCs w:val="24"/>
+        </w:rPr>
+      </w:pPr>
+    </w:p>
+    <w:p>
+      <w:pPr>
+        <w:pStyle w:val="ListParagraph"/>
+        <w:numPr>
+          <w:ilvl w:val="0"/>
+          <w:numId w:val="3"/>
+        </w:numPr>
+        <w:spacing w:after="0"/>
+        <w:rPr>
+          <w:rFonts w:ascii="Times New Roman" w:eastAsia="Times New Roman" w:hAnsi="Times New Roman" w:cs="Times New Roman"/>
+          <w:b/>
+          <w:i/>
+          <w:sz w:val="24"/>
+          <w:szCs w:val="24"/>
+        </w:rPr>
+      </w:pPr>
+      <w:r>
+        <w:rPr>
+          <w:rFonts w:ascii="Times New Roman" w:eastAsia="Times New Roman" w:hAnsi="Times New Roman" w:cs="Times New Roman"/>
+          <w:b/>
+          <w:sz w:val="24"/>
+          <w:szCs w:val="24"/>
+          <w:u w:val="single"/>
+        </w:rPr>
+        <w:t>logcol</w:t>
+      </w:r>
+      <w:r>
+        <w:rPr>
+          <w:rFonts w:ascii="Times New Roman" w:eastAsia="Times New Roman" w:hAnsi="Times New Roman" w:cs="Times New Roman"/>
+          <w:b/>
+          <w:i/>
+          <w:sz w:val="24"/>
+          <w:szCs w:val="24"/>
+        </w:rPr>
+        <w:t xml:space="preserve"> [t:f:d:l:m]</w:t>
+      </w:r>
+    </w:p>
+    <w:p>
+      <w:pPr>
+        <w:spacing w:after="0"/>
+        <w:ind w:left="360"/>
+        <w:rPr>
+          <w:rFonts w:ascii="Times New Roman" w:eastAsia="Times New Roman" w:hAnsi="Times New Roman" w:cs="Times New Roman"/>
+          <w:sz w:val="24"/>
+          <w:szCs w:val="24"/>
+        </w:rPr>
+      </w:pPr>
+      <w:r>
+        <w:rPr>
+          <w:rFonts w:ascii="Times New Roman" w:eastAsia="Times New Roman" w:hAnsi="Times New Roman" w:cs="Times New Roman"/>
+          <w:sz w:val="24"/>
+          <w:szCs w:val="24"/>
+        </w:rPr>
+        <w:t>T=Time, f=Filter, d=Device, l=Location, m=Message</w:t>
+      </w:r>
+    </w:p>
+    <w:p>
+      <w:pPr>
+        <w:spacing w:after="0"/>
+        <w:ind w:left="360"/>
+        <w:rPr>
+          <w:rFonts w:ascii="Times New Roman" w:eastAsia="Times New Roman" w:hAnsi="Times New Roman" w:cs="Times New Roman"/>
+          <w:sz w:val="24"/>
+          <w:szCs w:val="24"/>
+        </w:rPr>
+      </w:pPr>
+      <w:r>
+        <w:rPr>
+          <w:rFonts w:ascii="Times New Roman" w:eastAsia="Times New Roman" w:hAnsi="Times New Roman" w:cs="Times New Roman"/>
+          <w:sz w:val="24"/>
+          <w:szCs w:val="24"/>
+        </w:rPr>
+        <w:t>Set the order/presence and presence of colu</w:t>
+      </w:r>
+      <w:r>
+        <w:rPr>
+          <w:rFonts w:ascii="Times New Roman" w:eastAsia="Times New Roman" w:hAnsi="Times New Roman" w:cs="Times New Roman"/>
+          <w:sz w:val="24"/>
+          <w:szCs w:val="24"/>
+        </w:rPr>
+        <w:t>mns for displaying log entries.</w:t>
+      </w:r>
+    </w:p>
+    <w:p>
+      <w:pPr>
+        <w:spacing w:after="0"/>
+        <w:ind w:left="360"/>
+        <w:rPr>
+          <w:rFonts w:ascii="Times New Roman" w:eastAsia="Times New Roman" w:hAnsi="Times New Roman" w:cs="Times New Roman"/>
+          <w:sz w:val="24"/>
+          <w:szCs w:val="24"/>
+        </w:rPr>
+      </w:pPr>
+    </w:p>
+    <w:p>
+      <w:pPr>
+        <w:pStyle w:val="ListParagraph"/>
+        <w:numPr>
+          <w:ilvl w:val="0"/>
+          <w:numId w:val="3"/>
+        </w:numPr>
+        <w:spacing w:after="0"/>
+        <w:rPr>
+          <w:rFonts w:ascii="Times New Roman" w:eastAsia="Times New Roman" w:hAnsi="Times New Roman" w:cs="Times New Roman"/>
+          <w:b/>
+          <w:sz w:val="24"/>
+          <w:szCs w:val="24"/>
+          <w:u w:val="single"/>
+        </w:rPr>
+      </w:pPr>
+      <w:r>
+        <w:rPr>
+          <w:rFonts w:ascii="Times New Roman" w:eastAsia="Times New Roman" w:hAnsi="Times New Roman" w:cs="Times New Roman"/>
+          <w:b/>
+          <w:sz w:val="24"/>
+          <w:szCs w:val="24"/>
+          <w:u w:val="single"/>
+        </w:rPr>
+        <w:t>show</w:t>
+      </w:r>
+      <w:r>
+        <w:rPr>
+          <w:rFonts w:ascii="Times New Roman" w:eastAsia="Times New Roman" w:hAnsi="Times New Roman" w:cs="Times New Roman"/>
+          <w:sz w:val="24"/>
+          <w:szCs w:val="24"/>
+        </w:rPr>
+        <w:t xml:space="preserve"> – Displays current</w:t>
+      </w:r>
+      <w:r>
+        <w:rPr>
+          <w:rFonts w:ascii="Times New Roman" w:eastAsia="Times New Roman" w:hAnsi="Times New Roman" w:cs="Times New Roman"/>
+          <w:sz w:val="24"/>
+          <w:szCs w:val="24"/>
+        </w:rPr>
+        <w:t xml:space="preserve"> database state. On the master this is what has been received via</w:t>
+      </w:r>
+    </w:p>
+    <w:p>
+      <w:pPr>
+        <w:pStyle w:val="ListParagraph"/>
+        <w:spacing w:after="0"/>
+        <w:ind w:left="360"/>
+        <w:rPr>
+          <w:rFonts w:ascii="Times New Roman" w:eastAsia="Times New Roman" w:hAnsi="Times New Roman" w:cs="Times New Roman"/>
+          <w:sz w:val="24"/>
+          <w:szCs w:val="24"/>
+        </w:rPr>
+      </w:pPr>
+      <w:r>
+        <w:rPr>
+          <w:rFonts w:ascii="Times New Roman" w:eastAsia="Times New Roman" w:hAnsi="Times New Roman" w:cs="Times New Roman"/>
+          <w:sz w:val="24"/>
+          <w:szCs w:val="24"/>
+        </w:rPr>
+        <w:t>scanning or u</w:t>
+      </w:r>
+      <w:r>
+        <w:rPr>
+          <w:rFonts w:ascii="Times New Roman" w:eastAsia="Times New Roman" w:hAnsi="Times New Roman" w:cs="Times New Roman"/>
+          <w:sz w:val="24"/>
+          <w:szCs w:val="24"/>
+        </w:rPr>
+        <w:t>nsolicited</w:t>
+      </w:r>
+      <w:r>
+        <w:rPr>
+          <w:rFonts w:ascii="Times New Roman" w:eastAsia="Times New Roman" w:hAnsi="Times New Roman" w:cs="Times New Roman"/>
+          <w:sz w:val="24"/>
+          <w:szCs w:val="24"/>
+        </w:rPr>
+        <w:t xml:space="preserve"> response. On the slave, this is data that has been written to the slave database, but does not necessarily indicate transmission to the master.</w:t>
+      </w:r>
+    </w:p>
+    <w:p>
+      <w:pPr>
+        <w:pStyle w:val="ListParagraph"/>
+        <w:spacing w:after="0"/>
+        <w:ind w:left="360"/>
+        <w:rPr>
+          <w:rFonts w:ascii="Times New Roman" w:eastAsia="Times New Roman" w:hAnsi="Times New Roman" w:cs="Times New Roman"/>
+          <w:sz w:val="24"/>
+          <w:szCs w:val="24"/>
+        </w:rPr>
+      </w:pPr>
+    </w:p>
+    <w:p>
+      <w:pPr>
+        <w:pStyle w:val="ListParagraph"/>
+        <w:numPr>
+          <w:ilvl w:val="0"/>
+          <w:numId w:val="6"/>
+        </w:numPr>
+        <w:spacing w:after="0"/>
+        <w:rPr>
+          <w:rFonts w:ascii="Times New Roman" w:eastAsia="Times New Roman" w:hAnsi="Times New Roman" w:cs="Times New Roman"/>
+          <w:sz w:val="24"/>
+          <w:szCs w:val="24"/>
+        </w:rPr>
+      </w:pPr>
+      <w:r>
+        <w:rPr>
+          <w:rFonts w:ascii="Times New Roman" w:eastAsia="Times New Roman" w:hAnsi="Times New Roman" w:cs="Times New Roman"/>
+          <w:b/>
+          <w:i/>
+          <w:sz w:val="24"/>
+          <w:szCs w:val="24"/>
+        </w:rPr>
+        <w:t xml:space="preserve">show stats </w:t>
+      </w:r>
+      <w:r>
+        <w:rPr>
+          <w:rFonts w:ascii="Times New Roman" w:eastAsia="Times New Roman" w:hAnsi="Times New Roman" w:cs="Times New Roman"/>
+          <w:sz w:val="24"/>
+          <w:szCs w:val="24"/>
+        </w:rPr>
+        <w:t>– diplays statistics on the numer and type of measurements in the database.</w:t>
+      </w:r>
+    </w:p>
+    <w:p>
+      <w:pPr>
+        <w:pStyle w:val="ListParagraph"/>
+        <w:numPr>
+          <w:ilvl w:val="0"/>
+          <w:numId w:val="6"/>
+        </w:numPr>
+        <w:spacing w:after="0"/>
+        <w:rPr>
+          <w:rFonts w:ascii="Times New Roman" w:eastAsia="Times New Roman" w:hAnsi="Times New Roman" w:cs="Times New Roman"/>
+          <w:sz w:val="24"/>
+          <w:szCs w:val="24"/>
+        </w:rPr>
+      </w:pPr>
+      <w:r>
+        <w:rPr>
+          <w:rFonts w:ascii="Times New Roman" w:eastAsia="Times New Roman" w:hAnsi="Times New Roman" w:cs="Times New Roman"/>
+          <w:b/>
+          <w:i/>
+          <w:sz w:val="24"/>
+          <w:szCs w:val="24"/>
+        </w:rPr>
+        <w:t>s</w:t>
+      </w:r>
+      <w:r>
+        <w:rPr>
+          <w:rFonts w:ascii="Times New Roman" w:eastAsia="Times New Roman" w:hAnsi="Times New Roman" w:cs="Times New Roman"/>
+          <w:b/>
+          <w:i/>
+          <w:sz w:val="24"/>
+          <w:szCs w:val="24"/>
+        </w:rPr>
+        <w:t>how</w:t>
+      </w:r>
+      <w:r>
+        <w:rPr>
+          <w:rFonts w:ascii="Times New Roman" w:eastAsia="Times New Roman" w:hAnsi="Times New Roman" w:cs="Times New Roman"/>
+          <w:b/>
+          <w:i/>
+          <w:sz w:val="24"/>
+          <w:szCs w:val="24"/>
+        </w:rPr>
+        <w:t xml:space="preserve"> set </w:t>
+      </w:r>
+      <w:r>
+        <w:rPr>
+          <w:rFonts w:ascii="Times New Roman" w:eastAsia="Times New Roman" w:hAnsi="Times New Roman" w:cs="Times New Roman"/>
+          <w:b/>
+          <w:i/>
+          <w:sz w:val="24"/>
+          <w:szCs w:val="24"/>
+        </w:rPr>
+        <w:t xml:space="preserve"> &lt;all:bi:ai:c:cs:ss&gt; &lt;index start&gt; &lt;index stop&gt;</w:t>
+      </w:r>
+    </w:p>
+    <w:p>
+      <w:pPr>
+        <w:spacing w:after="0"/>
+        <w:ind w:left="720"/>
+        <w:rPr>
+          <w:rFonts w:ascii="Times New Roman" w:eastAsia="Times New Roman" w:hAnsi="Times New Roman" w:cs="Times New Roman"/>
+          <w:sz w:val="24"/>
+          <w:szCs w:val="24"/>
+        </w:rPr>
+      </w:pPr>
+      <w:r>
+        <w:rPr>
+          <w:rFonts w:ascii="Times New Roman" w:eastAsia="Times New Roman" w:hAnsi="Times New Roman" w:cs="Times New Roman"/>
+          <w:sz w:val="24"/>
+          <w:szCs w:val="24"/>
+        </w:rPr>
+        <w:t>Bi=Binary Input, ai=Analog Input, c=Control, cs=Control Status, ss=Setpoint Status</w:t>
+      </w:r>
+    </w:p>
+    <w:p>
+      <w:pPr>
+        <w:spacing w:after="0"/>
+        <w:ind w:left="720"/>
+        <w:rPr>
+          <w:rFonts w:ascii="Times New Roman" w:eastAsia="Times New Roman" w:hAnsi="Times New Roman" w:cs="Times New Roman"/>
+          <w:sz w:val="24"/>
+          <w:szCs w:val="24"/>
+        </w:rPr>
+      </w:pPr>
+      <w:r>
+        <w:rPr>
+          <w:rFonts w:ascii="Times New Roman" w:eastAsia="Times New Roman" w:hAnsi="Times New Roman" w:cs="Times New Roman"/>
+          <w:sz w:val="24"/>
+          <w:szCs w:val="24"/>
+        </w:rPr>
+        <w:t>Used to display a range whe</w:t>
+      </w:r>
+      <w:r>
+        <w:rPr>
+          <w:rFonts w:ascii="Times New Roman" w:eastAsia="Times New Roman" w:hAnsi="Times New Roman" w:cs="Times New Roman"/>
+          <w:sz w:val="24"/>
+          <w:szCs w:val="24"/>
+        </w:rPr>
+        <w:t>n the show command is executed.</w:t>
+      </w:r>
+    </w:p>
+    <w:p>
+      <w:pPr>
+        <w:spacing w:after="0"/>
+        <w:ind w:left="720"/>
+        <w:rPr>
+          <w:rFonts w:ascii="Times New Roman" w:eastAsia="Times New Roman" w:hAnsi="Times New Roman" w:cs="Times New Roman"/>
+          <w:sz w:val="24"/>
+          <w:szCs w:val="24"/>
+        </w:rPr>
+      </w:pPr>
+    </w:p>
+    <w:p>
+      <w:pPr>
+        <w:pStyle w:val="ListParagraph"/>
+        <w:numPr>
+          <w:ilvl w:val="0"/>
+          <w:numId w:val="7"/>
+        </w:numPr>
+        <w:spacing w:after="0"/>
+        <w:rPr>
+          <w:rFonts w:ascii="Times New Roman" w:eastAsia="Times New Roman" w:hAnsi="Times New Roman" w:cs="Times New Roman"/>
+          <w:sz w:val="24"/>
+          <w:szCs w:val="24"/>
+        </w:rPr>
+      </w:pPr>
+      <w:r>
+        <w:rPr>
+          <w:rFonts w:ascii="Times New Roman" w:eastAsia="Times New Roman" w:hAnsi="Times New Roman" w:cs="Times New Roman"/>
+          <w:b/>
+          <w:sz w:val="24"/>
+          <w:szCs w:val="24"/>
+          <w:u w:val="single"/>
+        </w:rPr>
+        <w:t>update</w:t>
+      </w:r>
+      <w:r>
+        <w:rPr>
+          <w:rFonts w:ascii="Times New Roman" w:eastAsia="Times New Roman" w:hAnsi="Times New Roman" w:cs="Times New Roman"/>
+          <w:sz w:val="24"/>
+          <w:szCs w:val="24"/>
+        </w:rPr>
+        <w:t xml:space="preserve"> – Flushes cached data updates to the screen. Displays both initial values and changes.</w:t>
+      </w:r>
+    </w:p>
+    <w:p>
+      <w:pPr>
+        <w:pStyle w:val="ListParagraph"/>
+        <w:numPr>
+          <w:ilvl w:val="1"/>
+          <w:numId w:val="7"/>
+        </w:numPr>
+        <w:spacing w:after="0"/>
+        <w:rPr>
+          <w:rFonts w:ascii="Times New Roman" w:eastAsia="Times New Roman" w:hAnsi="Times New Roman" w:cs="Times New Roman"/>
+          <w:sz w:val="24"/>
+          <w:szCs w:val="24"/>
+        </w:rPr>
+      </w:pPr>
+      <w:r>
+        <w:rPr>
+          <w:rFonts w:ascii="Times New Roman" w:eastAsia="Times New Roman" w:hAnsi="Times New Roman" w:cs="Times New Roman"/>
+          <w:b/>
+          <w:i/>
+          <w:sz w:val="24"/>
+          <w:szCs w:val="24"/>
+        </w:rPr>
+        <w:t>update run</w:t>
+      </w:r>
+      <w:r>
+        <w:rPr>
+          <w:rFonts w:ascii="Times New Roman" w:eastAsia="Times New Roman" w:hAnsi="Times New Roman" w:cs="Times New Roman"/>
+          <w:sz w:val="24"/>
+          <w:szCs w:val="24"/>
+        </w:rPr>
+        <w:t xml:space="preserve"> -  continuously flushes updates until &lt;enter&gt; is pressed.</w:t>
+      </w:r>
+    </w:p>
+    <w:p>
+      <w:pPr>
+        <w:spacing w:after="0"/>
+        <w:rPr>
+          <w:rFonts w:ascii="Times New Roman" w:eastAsia="Times New Roman" w:hAnsi="Times New Roman" w:cs="Times New Roman"/>
+          <w:sz w:val="24"/>
+          <w:szCs w:val="24"/>
+        </w:rPr>
+      </w:pPr>
+    </w:p>
+    <w:p>
+      <w:pPr>
+        <w:spacing w:after="0"/>
+        <w:ind w:left="360"/>
+        <w:rPr>
+          <w:rFonts w:ascii="Times New Roman" w:eastAsia="Times New Roman" w:hAnsi="Times New Roman" w:cs="Times New Roman"/>
+          <w:sz w:val="24"/>
+          <w:szCs w:val="24"/>
+        </w:rPr>
+      </w:pPr>
+    </w:p>
+    <w:p>
+      <w:pPr>
+        <w:spacing w:after="0"/>
+        <w:rPr>
+          <w:rFonts w:ascii="Times New Roman" w:eastAsia="Times New Roman" w:hAnsi="Times New Roman" w:cs="Times New Roman"/>
+          <w:sz w:val="24"/>
+          <w:szCs w:val="24"/>
+        </w:rPr>
+      </w:pPr>
+    </w:p>
+    <w:p>
+      <w:pPr>
+        <w:spacing w:after="0"/>
+        <w:rPr>
+          <w:rFonts w:ascii="Times New Roman" w:eastAsia="Times New Roman" w:hAnsi="Times New Roman" w:cs="Times New Roman"/>
+          <w:b/>
+          <w:sz w:val="24"/>
+          <w:szCs w:val="24"/>
+          <w:u w:val="single"/>
+        </w:rPr>
+      </w:pPr>
+      <w:r>
+        <w:rPr>
+          <w:rFonts w:ascii="Times New Roman" w:eastAsia="Times New Roman" w:hAnsi="Times New Roman" w:cs="Times New Roman"/>
+          <w:b/>
+          <w:sz w:val="24"/>
+          <w:szCs w:val="24"/>
+          <w:u w:val="single"/>
+        </w:rPr>
+        <w:t xml:space="preserve">Master </w:t>
+      </w:r>
+      <w:r>
+        <w:rPr>
+          <w:rFonts w:ascii="Times New Roman" w:eastAsia="Times New Roman" w:hAnsi="Times New Roman" w:cs="Times New Roman"/>
+          <w:b/>
+          <w:sz w:val="24"/>
+          <w:szCs w:val="24"/>
+          <w:u w:val="single"/>
+        </w:rPr>
+        <w:t>Only</w:t>
+      </w:r>
+      <w:r>
+        <w:rPr>
+          <w:rFonts w:ascii="Times New Roman" w:eastAsia="Times New Roman" w:hAnsi="Times New Roman" w:cs="Times New Roman"/>
+          <w:b/>
+          <w:sz w:val="24"/>
+          <w:szCs w:val="24"/>
+          <w:u w:val="single"/>
+        </w:rPr>
+        <w:t xml:space="preserve"> Commands</w:t>
+      </w:r>
+    </w:p>
+    <w:p>
+      <w:pPr>
+        <w:spacing w:after="0"/>
+        <w:rPr>
+          <w:rFonts w:ascii="Times New Roman" w:eastAsia="Times New Roman" w:hAnsi="Times New Roman" w:cs="Times New Roman"/>
+          <w:sz w:val="24"/>
+          <w:szCs w:val="24"/>
+        </w:rPr>
+      </w:pPr>
+    </w:p>
+    <w:p>
+      <w:pPr>
+        <w:pStyle w:val="ListParagraph"/>
+        <w:numPr>
+          <w:ilvl w:val="0"/>
+          <w:numId w:val="3"/>
+        </w:numPr>
+        <w:spacing w:after="0"/>
+        <w:rPr>
+          <w:rFonts w:ascii="Times New Roman" w:eastAsia="Times New Roman" w:hAnsi="Times New Roman" w:cs="Times New Roman"/>
+          <w:b/>
+          <w:sz w:val="24"/>
+          <w:szCs w:val="24"/>
+          <w:u w:val="single"/>
+        </w:rPr>
+      </w:pPr>
+      <w:r>
+        <w:rPr>
+          <w:rFonts w:ascii="Times New Roman" w:eastAsia="Times New Roman" w:hAnsi="Times New Roman" w:cs="Times New Roman"/>
+          <w:b/>
+          <w:sz w:val="24"/>
+          <w:szCs w:val="24"/>
+          <w:u w:val="single"/>
+        </w:rPr>
+        <w:t>issue</w:t>
       </w:r>
     </w:p>
     <w:p>
@@ -12284,32 +13275,298 @@
         <w:spacing w:after="0"/>
         <w:rPr>
           <w:rFonts w:ascii="Times New Roman" w:eastAsia="Times New Roman" w:hAnsi="Times New Roman" w:cs="Times New Roman"/>
-          <w:sz w:val="24"/>
-          <w:szCs w:val="24"/>
-        </w:rPr>
-      </w:pPr>
-      <w:r>
-        <w:rPr>
-          <w:rFonts w:ascii="Times New Roman" w:eastAsia="Times New Roman" w:hAnsi="Times New Roman" w:cs="Times New Roman"/>
           <w:b/>
           <w:i/>
           <w:sz w:val="24"/>
           <w:szCs w:val="24"/>
         </w:rPr>
-        <w:t>vars</w:t>
-      </w:r>
-      <w:r>
-        <w:rPr>
-          <w:rFonts w:ascii="Times New Roman" w:eastAsia="Times New Roman" w:hAnsi="Times New Roman" w:cs="Times New Roman"/>
-          <w:sz w:val="24"/>
-          <w:szCs w:val="24"/>
-        </w:rPr>
-        <w:t xml:space="preserve"> – Prints non-operational information to the console</w:t>
+      </w:pPr>
+      <w:r>
+        <w:rPr>
+          <w:rFonts w:ascii="Times New Roman" w:eastAsia="Times New Roman" w:hAnsi="Times New Roman" w:cs="Times New Roman"/>
+          <w:b/>
+          <w:i/>
+          <w:sz w:val="24"/>
+          <w:szCs w:val="24"/>
+        </w:rPr>
+        <w:t>bo</w:t>
+      </w:r>
+      <w:r>
+        <w:rPr>
+          <w:rFonts w:ascii="Times New Roman" w:eastAsia="Times New Roman" w:hAnsi="Times New Roman" w:cs="Times New Roman"/>
+          <w:b/>
+          <w:i/>
+          <w:sz w:val="24"/>
+          <w:szCs w:val="24"/>
+        </w:rPr>
+        <w:t xml:space="preserve"> &lt;index&gt; &lt;code&gt; &lt;on time&gt; &lt;off time&gt; &lt;count&gt;</w:t>
       </w:r>
     </w:p>
     <w:p>
       <w:pPr>
+        <w:spacing w:after="0"/>
+        <w:ind w:left="720"/>
+        <w:rPr>
+          <w:rFonts w:ascii="Times New Roman" w:eastAsia="Times New Roman" w:hAnsi="Times New Roman" w:cs="Times New Roman"/>
+          <w:sz w:val="24"/>
+          <w:szCs w:val="24"/>
+        </w:rPr>
+      </w:pPr>
+      <w:r>
+        <w:rPr>
+          <w:rFonts w:ascii="Times New Roman" w:eastAsia="Times New Roman" w:hAnsi="Times New Roman" w:cs="Times New Roman"/>
+          <w:b/>
+          <w:sz w:val="24"/>
+          <w:szCs w:val="24"/>
+        </w:rPr>
+        <w:t>code</w:t>
+      </w:r>
+      <w:r>
+        <w:rPr>
+          <w:rFonts w:ascii="Times New Roman" w:eastAsia="Times New Roman" w:hAnsi="Times New Roman" w:cs="Times New Roman"/>
+          <w:sz w:val="24"/>
+          <w:szCs w:val="24"/>
+        </w:rPr>
+        <w:t>= pon (pulse on), lon, (latch on), loff(latch off), pclose(relay output close), ptrip, (relay output trip)</w:t>
+      </w:r>
+    </w:p>
+    <w:p>
+      <w:pPr>
+        <w:spacing w:after="0"/>
+        <w:ind w:left="720"/>
+        <w:rPr>
+          <w:rFonts w:ascii="Times New Roman" w:eastAsia="Times New Roman" w:hAnsi="Times New Roman" w:cs="Times New Roman"/>
+          <w:sz w:val="24"/>
+          <w:szCs w:val="24"/>
+        </w:rPr>
+      </w:pPr>
+      <w:r>
+        <w:rPr>
+          <w:rFonts w:ascii="Times New Roman" w:eastAsia="Times New Roman" w:hAnsi="Times New Roman" w:cs="Times New Roman"/>
+          <w:b/>
+          <w:sz w:val="24"/>
+          <w:szCs w:val="24"/>
+        </w:rPr>
+        <w:t>on time</w:t>
+      </w:r>
+      <w:r>
+        <w:rPr>
+          <w:rFonts w:ascii="Times New Roman" w:eastAsia="Times New Roman" w:hAnsi="Times New Roman" w:cs="Times New Roman"/>
+          <w:sz w:val="24"/>
+          <w:szCs w:val="24"/>
+        </w:rPr>
+        <w:t xml:space="preserve"> = pulse on time</w:t>
+      </w:r>
+      <w:r>
+        <w:rPr>
+          <w:rFonts w:ascii="Times New Roman" w:eastAsia="Times New Roman" w:hAnsi="Times New Roman" w:cs="Times New Roman"/>
+          <w:sz w:val="24"/>
+          <w:szCs w:val="24"/>
+        </w:rPr>
+        <w:t xml:space="preserve">  (not required for lon &amp; loff. Default =100ms)</w:t>
+      </w:r>
+    </w:p>
+    <w:p>
+      <w:pPr>
+        <w:spacing w:after="0"/>
+        <w:ind w:left="720"/>
+        <w:rPr>
+          <w:rFonts w:ascii="Times New Roman" w:eastAsia="Times New Roman" w:hAnsi="Times New Roman" w:cs="Times New Roman"/>
+          <w:sz w:val="24"/>
+          <w:szCs w:val="24"/>
+        </w:rPr>
+      </w:pPr>
+      <w:r>
+        <w:rPr>
+          <w:rFonts w:ascii="Times New Roman" w:eastAsia="Times New Roman" w:hAnsi="Times New Roman" w:cs="Times New Roman"/>
+          <w:b/>
+          <w:sz w:val="24"/>
+          <w:szCs w:val="24"/>
+        </w:rPr>
+        <w:t>off time</w:t>
+      </w:r>
+      <w:r>
+        <w:rPr>
+          <w:rFonts w:ascii="Times New Roman" w:eastAsia="Times New Roman" w:hAnsi="Times New Roman" w:cs="Times New Roman"/>
+          <w:sz w:val="24"/>
+          <w:szCs w:val="24"/>
+        </w:rPr>
+        <w:t xml:space="preserve"> = pulse off time</w:t>
+      </w:r>
+      <w:r>
+        <w:rPr>
+          <w:rFonts w:ascii="Times New Roman" w:eastAsia="Times New Roman" w:hAnsi="Times New Roman" w:cs="Times New Roman"/>
+          <w:sz w:val="24"/>
+          <w:szCs w:val="24"/>
+        </w:rPr>
+        <w:t xml:space="preserve"> (not required for lon &amp; loff. Default =100ms)</w:t>
+      </w:r>
+    </w:p>
+    <w:p>
+      <w:pPr>
+        <w:spacing w:after="0"/>
+        <w:ind w:left="720"/>
+        <w:rPr>
+          <w:rFonts w:ascii="Times New Roman" w:eastAsia="Times New Roman" w:hAnsi="Times New Roman" w:cs="Times New Roman"/>
+          <w:sz w:val="24"/>
+          <w:szCs w:val="24"/>
+        </w:rPr>
+      </w:pPr>
+      <w:r>
+        <w:rPr>
+          <w:rFonts w:ascii="Times New Roman" w:eastAsia="Times New Roman" w:hAnsi="Times New Roman" w:cs="Times New Roman"/>
+          <w:b/>
+          <w:sz w:val="24"/>
+          <w:szCs w:val="24"/>
+        </w:rPr>
+        <w:t>count</w:t>
+      </w:r>
+      <w:r>
+        <w:rPr>
+          <w:rFonts w:ascii="Times New Roman" w:eastAsia="Times New Roman" w:hAnsi="Times New Roman" w:cs="Times New Roman"/>
+          <w:sz w:val="24"/>
+          <w:szCs w:val="24"/>
+        </w:rPr>
+        <w:t xml:space="preserve"> = number of control operations to perform</w:t>
+      </w:r>
+      <w:r>
+        <w:rPr>
+          <w:rFonts w:ascii="Times New Roman" w:eastAsia="Times New Roman" w:hAnsi="Times New Roman" w:cs="Times New Roman"/>
+          <w:sz w:val="24"/>
+          <w:szCs w:val="24"/>
+        </w:rPr>
+        <w:t xml:space="preserve"> (Default = 1)</w:t>
+      </w:r>
+    </w:p>
+    <w:p>
+      <w:pPr>
+        <w:spacing w:after="0"/>
+        <w:ind w:left="720"/>
+        <w:rPr>
+          <w:rFonts w:ascii="Times New Roman" w:eastAsia="Times New Roman" w:hAnsi="Times New Roman" w:cs="Times New Roman"/>
+          <w:sz w:val="24"/>
+          <w:szCs w:val="24"/>
+        </w:rPr>
+      </w:pPr>
+      <w:r>
+        <w:rPr>
+          <w:rFonts w:ascii="Times New Roman" w:eastAsia="Times New Roman" w:hAnsi="Times New Roman" w:cs="Times New Roman"/>
+          <w:sz w:val="24"/>
+          <w:szCs w:val="24"/>
+        </w:rPr>
+        <w:t>Used to issue a binary output</w:t>
+      </w:r>
+    </w:p>
+    <w:p>
+      <w:pPr>
         <w:pStyle w:val="ListParagraph"/>
+        <w:numPr>
+          <w:ilvl w:val="1"/>
+          <w:numId w:val="3"/>
+        </w:numPr>
+        <w:spacing w:after="0"/>
+        <w:rPr>
+          <w:rFonts w:ascii="Times New Roman" w:eastAsia="Times New Roman" w:hAnsi="Times New Roman" w:cs="Times New Roman"/>
+          <w:b/>
+          <w:i/>
+          <w:sz w:val="24"/>
+          <w:szCs w:val="24"/>
+        </w:rPr>
+      </w:pPr>
+      <w:r>
+        <w:rPr>
+          <w:rFonts w:ascii="Times New Roman" w:eastAsia="Times New Roman" w:hAnsi="Times New Roman" w:cs="Times New Roman"/>
+          <w:b/>
+          <w:i/>
+          <w:sz w:val="24"/>
+          <w:szCs w:val="24"/>
+        </w:rPr>
+        <w:t>st</w:t>
+      </w:r>
+      <w:r>
+        <w:rPr>
+          <w:rFonts w:ascii="Times New Roman" w:eastAsia="Times New Roman" w:hAnsi="Times New Roman" w:cs="Times New Roman"/>
+          <w:b/>
+          <w:i/>
+          <w:sz w:val="24"/>
+          <w:szCs w:val="24"/>
+        </w:rPr>
+        <w:t xml:space="preserve"> &lt;index&gt; &lt;value&gt;</w:t>
+      </w:r>
+    </w:p>
+    <w:p>
+      <w:pPr>
+        <w:spacing w:after="0"/>
+        <w:ind w:left="720"/>
+        <w:rPr>
+          <w:rFonts w:ascii="Times New Roman" w:eastAsia="Times New Roman" w:hAnsi="Times New Roman" w:cs="Times New Roman"/>
+          <w:sz w:val="24"/>
+          <w:szCs w:val="24"/>
+        </w:rPr>
+      </w:pPr>
+      <w:r>
+        <w:rPr>
+          <w:rFonts w:ascii="Times New Roman" w:eastAsia="Times New Roman" w:hAnsi="Times New Roman" w:cs="Times New Roman"/>
+          <w:sz w:val="24"/>
+          <w:szCs w:val="24"/>
+        </w:rPr>
+        <w:t>Used to issue a setpoint output</w:t>
+      </w:r>
+    </w:p>
+    <w:p>
+      <w:pPr>
+        <w:spacing w:after="0"/>
+        <w:rPr>
+          <w:rFonts w:ascii="Times New Roman" w:eastAsia="Times New Roman" w:hAnsi="Times New Roman" w:cs="Times New Roman"/>
+          <w:sz w:val="24"/>
+          <w:szCs w:val="24"/>
+        </w:rPr>
+      </w:pPr>
+    </w:p>
+    <w:p>
+      <w:pPr>
+        <w:spacing w:after="0"/>
+        <w:rPr>
+          <w:rFonts w:ascii="Times New Roman" w:eastAsia="Times New Roman" w:hAnsi="Times New Roman" w:cs="Times New Roman"/>
+          <w:sz w:val="24"/>
+          <w:szCs w:val="24"/>
+        </w:rPr>
+      </w:pPr>
+    </w:p>
+    <w:p>
+      <w:pPr>
+        <w:spacing w:after="0"/>
+        <w:rPr>
+          <w:rFonts w:ascii="Times New Roman" w:eastAsia="Times New Roman" w:hAnsi="Times New Roman" w:cs="Times New Roman"/>
+          <w:b/>
+          <w:sz w:val="24"/>
+          <w:szCs w:val="24"/>
+          <w:u w:val="single"/>
+        </w:rPr>
+      </w:pPr>
+      <w:r>
+        <w:rPr>
+          <w:rFonts w:ascii="Times New Roman" w:eastAsia="Times New Roman" w:hAnsi="Times New Roman" w:cs="Times New Roman"/>
+          <w:b/>
+          <w:sz w:val="24"/>
+          <w:szCs w:val="24"/>
+          <w:u w:val="single"/>
+        </w:rPr>
+        <w:t>Slave</w:t>
+      </w:r>
+      <w:r>
+        <w:rPr>
+          <w:rFonts w:ascii="Times New Roman" w:eastAsia="Times New Roman" w:hAnsi="Times New Roman" w:cs="Times New Roman"/>
+          <w:b/>
+          <w:sz w:val="24"/>
+          <w:szCs w:val="24"/>
+          <w:u w:val="single"/>
+        </w:rPr>
+        <w:t xml:space="preserve"> Test Set Commands</w:t>
+      </w:r>
+    </w:p>
+    <w:p>
+      <w:pPr>
         <w:spacing w:after="0"/>
         <w:rPr>
           <w:rFonts w:ascii="Times New Roman" w:eastAsia="Times New Roman" w:hAnsi="Times New Roman" w:cs="Times New Roman"/>
@@ -12342,7 +13599,7 @@
           <w:szCs w:val="24"/>
           <w:u w:val="single"/>
         </w:rPr>
-        <w:t>echo</w:t>
+        <w:t>queue</w:t>
       </w:r>
     </w:p>
     <w:p>
@@ -12355,17 +13612,108 @@
         <w:spacing w:after="0"/>
         <w:rPr>
           <w:rFonts w:ascii="Times New Roman" w:eastAsia="Times New Roman" w:hAnsi="Times New Roman" w:cs="Times New Roman"/>
-          <w:sz w:val="24"/>
-          <w:szCs w:val="24"/>
-        </w:rPr>
-      </w:pPr>
-      <w:r>
-        <w:rPr>
-          <w:rFonts w:ascii="Times New Roman" w:eastAsia="Times New Roman" w:hAnsi="Times New Roman" w:cs="Times New Roman"/>
-          <w:sz w:val="24"/>
-          <w:szCs w:val="24"/>
-        </w:rPr>
-        <w:t>&lt;argument&gt; - echoes the argument to the screen and to the log file. This is helpful for creating annotated log files.</w:t>
+          <w:b/>
+          <w:i/>
+          <w:sz w:val="24"/>
+          <w:szCs w:val="24"/>
+        </w:rPr>
+      </w:pPr>
+      <w:r>
+        <w:rPr>
+          <w:rFonts w:ascii="Times New Roman" w:eastAsia="Times New Roman" w:hAnsi="Times New Roman" w:cs="Times New Roman"/>
+          <w:b/>
+          <w:i/>
+          <w:sz w:val="24"/>
+          <w:szCs w:val="24"/>
+        </w:rPr>
+        <w:t>ai</w:t>
+      </w:r>
+      <w:r>
+        <w:rPr>
+          <w:rFonts w:ascii="Times New Roman" w:eastAsia="Times New Roman" w:hAnsi="Times New Roman" w:cs="Times New Roman"/>
+          <w:b/>
+          <w:i/>
+          <w:sz w:val="24"/>
+          <w:szCs w:val="24"/>
+        </w:rPr>
+        <w:t xml:space="preserve"> &lt;index&gt; &lt;</w:t>
+      </w:r>
+      <w:r>
+        <w:rPr>
+          <w:rFonts w:ascii="Times New Roman" w:eastAsia="Times New Roman" w:hAnsi="Times New Roman" w:cs="Times New Roman"/>
+          <w:b/>
+          <w:i/>
+          <w:sz w:val="24"/>
+          <w:szCs w:val="24"/>
+        </w:rPr>
+        <w:t>value</w:t>
+      </w:r>
+      <w:r>
+        <w:rPr>
+          <w:rFonts w:ascii="Times New Roman" w:eastAsia="Times New Roman" w:hAnsi="Times New Roman" w:cs="Times New Roman"/>
+          <w:b/>
+          <w:i/>
+          <w:sz w:val="24"/>
+          <w:szCs w:val="24"/>
+        </w:rPr>
+        <w:t>&gt; &lt;</w:t>
+      </w:r>
+      <w:r>
+        <w:rPr>
+          <w:rFonts w:ascii="Times New Roman" w:eastAsia="Times New Roman" w:hAnsi="Times New Roman" w:cs="Times New Roman"/>
+          <w:b/>
+          <w:i/>
+          <w:sz w:val="24"/>
+          <w:szCs w:val="24"/>
+        </w:rPr>
+        <w:t>quality</w:t>
+      </w:r>
+      <w:r>
+        <w:rPr>
+          <w:rFonts w:ascii="Times New Roman" w:eastAsia="Times New Roman" w:hAnsi="Times New Roman" w:cs="Times New Roman"/>
+          <w:b/>
+          <w:i/>
+          <w:sz w:val="24"/>
+          <w:szCs w:val="24"/>
+        </w:rPr>
+        <w:t>*</w:t>
+      </w:r>
+      <w:r>
+        <w:rPr>
+          <w:rFonts w:ascii="Times New Roman" w:eastAsia="Times New Roman" w:hAnsi="Times New Roman" w:cs="Times New Roman"/>
+          <w:b/>
+          <w:i/>
+          <w:sz w:val="24"/>
+          <w:szCs w:val="24"/>
+        </w:rPr>
+        <w:t>&gt;</w:t>
+      </w:r>
+    </w:p>
+    <w:p>
+      <w:pPr>
+        <w:spacing w:after="0"/>
+        <w:ind w:left="720"/>
+        <w:rPr>
+          <w:rFonts w:ascii="Times New Roman" w:eastAsia="Times New Roman" w:hAnsi="Times New Roman" w:cs="Times New Roman"/>
+          <w:sz w:val="24"/>
+          <w:szCs w:val="24"/>
+        </w:rPr>
+      </w:pPr>
+      <w:r>
+        <w:rPr>
+          <w:rFonts w:ascii="Times New Roman" w:eastAsia="Times New Roman" w:hAnsi="Times New Roman" w:cs="Times New Roman"/>
+          <w:sz w:val="24"/>
+          <w:szCs w:val="24"/>
+        </w:rPr>
+        <w:t xml:space="preserve">Used to </w:t>
+      </w:r>
+      <w:r>
+        <w:rPr>
+          <w:rFonts w:ascii="Times New Roman" w:eastAsia="Times New Roman" w:hAnsi="Times New Roman" w:cs="Times New Roman"/>
+          <w:sz w:val="24"/>
+          <w:szCs w:val="24"/>
+        </w:rPr>
+        <w:t>queue an analog input value into the transaction buffer.</w:t>
       </w:r>
     </w:p>
     <w:p>
@@ -12378,125 +13726,112 @@
         <w:spacing w:after="0"/>
         <w:rPr>
           <w:rFonts w:ascii="Times New Roman" w:eastAsia="Times New Roman" w:hAnsi="Times New Roman" w:cs="Times New Roman"/>
-          <w:sz w:val="24"/>
-          <w:szCs w:val="24"/>
-        </w:rPr>
-      </w:pPr>
+          <w:b/>
+          <w:i/>
+          <w:sz w:val="24"/>
+          <w:szCs w:val="24"/>
+        </w:rPr>
+      </w:pPr>
+      <w:r>
+        <w:rPr>
+          <w:rFonts w:ascii="Times New Roman" w:eastAsia="Times New Roman" w:hAnsi="Times New Roman" w:cs="Times New Roman"/>
+          <w:b/>
+          <w:i/>
+          <w:sz w:val="24"/>
+          <w:szCs w:val="24"/>
+        </w:rPr>
+        <w:t>bi</w:t>
+      </w:r>
+      <w:r>
+        <w:rPr>
+          <w:rFonts w:ascii="Times New Roman" w:eastAsia="Times New Roman" w:hAnsi="Times New Roman" w:cs="Times New Roman"/>
+          <w:b/>
+          <w:i/>
+          <w:sz w:val="24"/>
+          <w:szCs w:val="24"/>
+        </w:rPr>
+        <w:t xml:space="preserve"> &lt;index&gt; &lt;</w:t>
+      </w:r>
+      <w:r>
+        <w:rPr>
+          <w:rFonts w:ascii="Times New Roman" w:eastAsia="Times New Roman" w:hAnsi="Times New Roman" w:cs="Times New Roman"/>
+          <w:b/>
+          <w:i/>
+          <w:sz w:val="24"/>
+          <w:szCs w:val="24"/>
+        </w:rPr>
+        <w:t>value</w:t>
+      </w:r>
+      <w:r>
+        <w:rPr>
+          <w:rFonts w:ascii="Times New Roman" w:eastAsia="Times New Roman" w:hAnsi="Times New Roman" w:cs="Times New Roman"/>
+          <w:b/>
+          <w:i/>
+          <w:sz w:val="24"/>
+          <w:szCs w:val="24"/>
+        </w:rPr>
+        <w:t>&gt;</w:t>
+      </w:r>
+      <w:r>
+        <w:rPr>
+          <w:rFonts w:ascii="Times New Roman" w:eastAsia="Times New Roman" w:hAnsi="Times New Roman" w:cs="Times New Roman"/>
+          <w:b/>
+          <w:i/>
+          <w:sz w:val="24"/>
+          <w:szCs w:val="24"/>
+        </w:rPr>
+        <w:t xml:space="preserve"> &lt;quality&gt;</w:t>
+      </w:r>
     </w:p>
     <w:p>
       <w:pPr>
-        <w:pStyle w:val="ListParagraph"/>
-        <w:numPr>
-          <w:ilvl w:val="0"/>
-          <w:numId w:val="3"/>
-        </w:numPr>
         <w:spacing w:after="0"/>
-        <w:rPr>
-          <w:rFonts w:ascii="Times New Roman" w:eastAsia="Times New Roman" w:hAnsi="Times New Roman" w:cs="Times New Roman"/>
-          <w:sz w:val="24"/>
-          <w:szCs w:val="24"/>
-        </w:rPr>
-      </w:pPr>
-      <w:r>
-        <w:rPr>
-          <w:rFonts w:ascii="Times New Roman" w:eastAsia="Times New Roman" w:hAnsi="Times New Roman" w:cs="Times New Roman"/>
-          <w:b/>
-          <w:sz w:val="24"/>
-          <w:szCs w:val="24"/>
-          <w:u w:val="single"/>
-        </w:rPr>
-        <w:t>loggers</w:t>
-      </w:r>
-      <w:r>
-        <w:rPr>
-          <w:rFonts w:ascii="Times New Roman" w:eastAsia="Times New Roman" w:hAnsi="Times New Roman" w:cs="Times New Roman"/>
-          <w:sz w:val="24"/>
-          <w:szCs w:val="24"/>
-        </w:rPr>
-        <w:t xml:space="preserve"> – Prints out all registered logger names and their current log filters</w:t>
-      </w:r>
-    </w:p>
-    <w:p>
-      <w:pPr>
-        <w:spacing w:after="0"/>
-        <w:rPr>
-          <w:rFonts w:ascii="Times New Roman" w:eastAsia="Times New Roman" w:hAnsi="Times New Roman" w:cs="Times New Roman"/>
-          <w:sz w:val="24"/>
-          <w:szCs w:val="24"/>
-        </w:rPr>
-      </w:pPr>
-    </w:p>
-    <w:p>
-      <w:pPr>
-        <w:pStyle w:val="ListParagraph"/>
-        <w:numPr>
-          <w:ilvl w:val="0"/>
-          <w:numId w:val="3"/>
-        </w:numPr>
-        <w:spacing w:after="0"/>
-        <w:rPr>
-          <w:rFonts w:ascii="Times New Roman" w:eastAsia="Times New Roman" w:hAnsi="Times New Roman" w:cs="Times New Roman"/>
-          <w:b/>
-          <w:sz w:val="24"/>
-          <w:szCs w:val="24"/>
-          <w:u w:val="single"/>
-        </w:rPr>
-      </w:pPr>
-      <w:r>
-        <w:rPr>
-          <w:rFonts w:ascii="Times New Roman" w:eastAsia="Times New Roman" w:hAnsi="Times New Roman" w:cs="Times New Roman"/>
-          <w:b/>
-          <w:sz w:val="24"/>
-          <w:szCs w:val="24"/>
-          <w:u w:val="single"/>
-        </w:rPr>
-        <w:t>quit</w:t>
-      </w:r>
-      <w:r>
-        <w:rPr>
-          <w:rFonts w:ascii="Times New Roman" w:eastAsia="Times New Roman" w:hAnsi="Times New Roman" w:cs="Times New Roman"/>
-          <w:sz w:val="24"/>
-          <w:szCs w:val="24"/>
-        </w:rPr>
-        <w:t xml:space="preserve"> – Closes the DNP Master Application</w:t>
-      </w:r>
-    </w:p>
-    <w:p>
-      <w:pPr>
-        <w:spacing w:after="0"/>
-        <w:ind w:left="360"/>
-        <w:rPr>
-          <w:rFonts w:ascii="Times New Roman" w:eastAsia="Times New Roman" w:hAnsi="Times New Roman" w:cs="Times New Roman"/>
-          <w:sz w:val="24"/>
-          <w:szCs w:val="24"/>
-        </w:rPr>
-      </w:pPr>
-    </w:p>
-    <w:p>
-      <w:pPr>
-        <w:pStyle w:val="ListParagraph"/>
-        <w:numPr>
-          <w:ilvl w:val="0"/>
-          <w:numId w:val="3"/>
-        </w:numPr>
-        <w:spacing w:after="0"/>
-        <w:rPr>
-          <w:rFonts w:ascii="Times New Roman" w:eastAsia="Times New Roman" w:hAnsi="Times New Roman" w:cs="Times New Roman"/>
-          <w:b/>
-          <w:sz w:val="24"/>
-          <w:szCs w:val="24"/>
-          <w:u w:val="single"/>
-        </w:rPr>
-      </w:pPr>
-      <w:r>
-        <w:rPr>
-          <w:rFonts w:ascii="Times New Roman" w:eastAsia="Times New Roman" w:hAnsi="Times New Roman" w:cs="Times New Roman"/>
-          <w:b/>
-          <w:sz w:val="24"/>
-          <w:szCs w:val="24"/>
-          <w:u w:val="single"/>
-        </w:rPr>
-        <w:t>run</w:t>
+        <w:ind w:firstLine="720"/>
+        <w:rPr>
+          <w:rFonts w:ascii="Times New Roman" w:eastAsia="Times New Roman" w:hAnsi="Times New Roman" w:cs="Times New Roman"/>
+          <w:sz w:val="24"/>
+          <w:szCs w:val="24"/>
+        </w:rPr>
+      </w:pPr>
+      <w:r>
+        <w:rPr>
+          <w:rFonts w:ascii="Times New Roman" w:eastAsia="Times New Roman" w:hAnsi="Times New Roman" w:cs="Times New Roman"/>
+          <w:sz w:val="24"/>
+          <w:szCs w:val="24"/>
+        </w:rPr>
+        <w:t xml:space="preserve">Used to queue a </w:t>
+      </w:r>
+      <w:r>
+        <w:rPr>
+          <w:rFonts w:ascii="Times New Roman" w:eastAsia="Times New Roman" w:hAnsi="Times New Roman" w:cs="Times New Roman"/>
+          <w:sz w:val="24"/>
+          <w:szCs w:val="24"/>
+        </w:rPr>
+        <w:t xml:space="preserve">binary </w:t>
+      </w:r>
+      <w:r>
+        <w:rPr>
+          <w:rFonts w:ascii="Times New Roman" w:eastAsia="Times New Roman" w:hAnsi="Times New Roman" w:cs="Times New Roman"/>
+          <w:sz w:val="24"/>
+          <w:szCs w:val="24"/>
+        </w:rPr>
+        <w:t xml:space="preserve">input value </w:t>
+      </w:r>
+      <w:r>
+        <w:rPr>
+          <w:rFonts w:ascii="Times New Roman" w:eastAsia="Times New Roman" w:hAnsi="Times New Roman" w:cs="Times New Roman"/>
+          <w:sz w:val="24"/>
+          <w:szCs w:val="24"/>
+        </w:rPr>
+        <w:t xml:space="preserve">(0 or 1) </w:t>
+      </w:r>
+      <w:r>
+        <w:rPr>
+          <w:rFonts w:ascii="Times New Roman" w:eastAsia="Times New Roman" w:hAnsi="Times New Roman" w:cs="Times New Roman"/>
+          <w:sz w:val="24"/>
+          <w:szCs w:val="24"/>
+        </w:rPr>
+        <w:t>into the transaction buffer.</w:t>
       </w:r>
     </w:p>
     <w:p>
@@ -12509,90 +13844,12 @@
         <w:spacing w:after="0"/>
         <w:rPr>
           <w:rFonts w:ascii="Times New Roman" w:eastAsia="Times New Roman" w:hAnsi="Times New Roman" w:cs="Times New Roman"/>
-          <w:sz w:val="24"/>
-          <w:szCs w:val="24"/>
-        </w:rPr>
-      </w:pPr>
-      <w:r>
-        <w:rPr>
-          <w:rFonts w:ascii="Times New Roman" w:eastAsia="Times New Roman" w:hAnsi="Times New Roman" w:cs="Times New Roman"/>
           <w:b/>
           <w:i/>
           <w:sz w:val="24"/>
           <w:szCs w:val="24"/>
         </w:rPr>
-        <w:t>log</w:t>
-      </w:r>
-      <w:r>
-        <w:rPr>
-          <w:rFonts w:ascii="Times New Roman" w:eastAsia="Times New Roman" w:hAnsi="Times New Roman" w:cs="Times New Roman"/>
-          <w:sz w:val="24"/>
-          <w:szCs w:val="24"/>
-        </w:rPr>
-        <w:t xml:space="preserve"> – Continuously outputs log entries to the screen as they occur. (press </w:t>
-      </w:r>
-      <w:r>
-        <w:rPr>
-          <w:rFonts w:ascii="Times New Roman" w:eastAsia="Times New Roman" w:hAnsi="Times New Roman" w:cs="Times New Roman"/>
-          <w:i/>
-          <w:sz w:val="24"/>
-          <w:szCs w:val="24"/>
-        </w:rPr>
-        <w:t>Enter</w:t>
-      </w:r>
-      <w:r>
-        <w:rPr>
-          <w:rFonts w:ascii="Times New Roman" w:eastAsia="Times New Roman" w:hAnsi="Times New Roman" w:cs="Times New Roman"/>
-          <w:sz w:val="24"/>
-          <w:szCs w:val="24"/>
-        </w:rPr>
-        <w:t xml:space="preserve"> to stop) </w:t>
-      </w:r>
-    </w:p>
-    <w:p>
-      <w:pPr>
-        <w:pStyle w:val="ListParagraph"/>
-        <w:spacing w:after="0"/>
-        <w:rPr>
-          <w:rFonts w:ascii="Times New Roman" w:eastAsia="Times New Roman" w:hAnsi="Times New Roman" w:cs="Times New Roman"/>
-          <w:sz w:val="24"/>
-          <w:szCs w:val="24"/>
-        </w:rPr>
-      </w:pPr>
-    </w:p>
-    <w:p>
-      <w:pPr>
-        <w:pStyle w:val="ListParagraph"/>
-        <w:numPr>
-          <w:ilvl w:val="0"/>
-          <w:numId w:val="3"/>
-        </w:numPr>
-        <w:spacing w:after="0"/>
-        <w:rPr>
-          <w:rFonts w:ascii="Times New Roman" w:eastAsia="Times New Roman" w:hAnsi="Times New Roman" w:cs="Times New Roman"/>
-          <w:sz w:val="24"/>
-          <w:szCs w:val="24"/>
-        </w:rPr>
-      </w:pPr>
-      <w:r>
-        <w:rPr>
-          <w:rFonts w:ascii="Times New Roman" w:eastAsia="Times New Roman" w:hAnsi="Times New Roman" w:cs="Times New Roman"/>
-          <w:b/>
-          <w:sz w:val="24"/>
-          <w:szCs w:val="24"/>
-          <w:u w:val="single"/>
-        </w:rPr>
-        <w:t>level</w:t>
-      </w:r>
-      <w:r>
-        <w:rPr>
-          <w:rFonts w:ascii="Times New Roman" w:eastAsia="Times New Roman" w:hAnsi="Times New Roman" w:cs="Times New Roman"/>
-          <w:b/>
-          <w:sz w:val="24"/>
-          <w:szCs w:val="24"/>
-        </w:rPr>
-        <w:t xml:space="preserve"> </w:t>
-      </w:r>
+      </w:pPr>
       <w:r>
         <w:rPr>
           <w:rFonts w:ascii="Times New Roman" w:eastAsia="Times New Roman" w:hAnsi="Times New Roman" w:cs="Times New Roman"/>
@@ -12601,1120 +13858,7 @@
           <w:sz w:val="24"/>
           <w:szCs w:val="24"/>
         </w:rPr>
-        <w:t>[a:d:i:c:p:w:e:v:n] &lt;logger1&gt; &lt;logger2&gt;</w:t>
-      </w:r>
-      <w:r>
-        <w:rPr>
-          <w:rFonts w:ascii="Times New Roman" w:eastAsia="Times New Roman" w:hAnsi="Times New Roman" w:cs="Times New Roman"/>
-          <w:sz w:val="24"/>
-          <w:szCs w:val="24"/>
-        </w:rPr>
-        <w:t xml:space="preserve">… </w:t>
-      </w:r>
-    </w:p>
-    <w:p>
-      <w:pPr>
-        <w:spacing w:after="0"/>
-        <w:ind w:left="360"/>
-        <w:rPr>
-          <w:rFonts w:ascii="Times New Roman" w:eastAsia="Times New Roman" w:hAnsi="Times New Roman" w:cs="Times New Roman"/>
-          <w:sz w:val="24"/>
-          <w:szCs w:val="24"/>
-        </w:rPr>
-      </w:pPr>
-      <w:r>
-        <w:rPr>
-          <w:rFonts w:ascii="Times New Roman" w:eastAsia="Times New Roman" w:hAnsi="Times New Roman" w:cs="Times New Roman"/>
-          <w:sz w:val="24"/>
-          <w:szCs w:val="24"/>
-        </w:rPr>
-        <w:t>A=ALL, d=DEBUG, i=INFO, c=COMM, p=INTERPRET, w=WARNING, e=ERROR, v=EVENT</w:t>
-      </w:r>
-    </w:p>
-    <w:p>
-      <w:pPr>
-        <w:spacing w:after="0"/>
-        <w:ind w:left="360"/>
-        <w:rPr>
-          <w:rFonts w:ascii="Times New Roman" w:eastAsia="Times New Roman" w:hAnsi="Times New Roman" w:cs="Times New Roman"/>
-          <w:sz w:val="24"/>
-          <w:szCs w:val="24"/>
-        </w:rPr>
-      </w:pPr>
-      <w:r>
-        <w:rPr>
-          <w:rFonts w:ascii="Times New Roman" w:eastAsia="Times New Roman" w:hAnsi="Times New Roman" w:cs="Times New Roman"/>
-          <w:sz w:val="24"/>
-          <w:szCs w:val="24"/>
-        </w:rPr>
-        <w:t>Sets the log level for the specified loggers using the specified level and all higher filter bits.</w:t>
-      </w:r>
-    </w:p>
-    <w:p>
-      <w:pPr>
-        <w:spacing w:after="0"/>
-        <w:ind w:left="360"/>
-        <w:rPr>
-          <w:rFonts w:ascii="Times New Roman" w:eastAsia="Times New Roman" w:hAnsi="Times New Roman" w:cs="Times New Roman"/>
-          <w:sz w:val="24"/>
-          <w:szCs w:val="24"/>
-        </w:rPr>
-      </w:pPr>
-    </w:p>
-    <w:p>
-      <w:pPr>
-        <w:pStyle w:val="ListParagraph"/>
-        <w:numPr>
-          <w:ilvl w:val="0"/>
-          <w:numId w:val="3"/>
-        </w:numPr>
-        <w:spacing w:after="0"/>
-        <w:rPr>
-          <w:rFonts w:ascii="Times New Roman" w:eastAsia="Times New Roman" w:hAnsi="Times New Roman" w:cs="Times New Roman"/>
-          <w:sz w:val="24"/>
-          <w:szCs w:val="24"/>
-        </w:rPr>
-      </w:pPr>
-      <w:r>
-        <w:rPr>
-          <w:rFonts w:ascii="Times New Roman" w:eastAsia="Times New Roman" w:hAnsi="Times New Roman" w:cs="Times New Roman"/>
-          <w:b/>
-          <w:sz w:val="24"/>
-          <w:szCs w:val="24"/>
-          <w:u w:val="single"/>
-        </w:rPr>
-        <w:t>filter</w:t>
-      </w:r>
-      <w:r>
-        <w:rPr>
-          <w:rFonts w:ascii="Times New Roman" w:eastAsia="Times New Roman" w:hAnsi="Times New Roman" w:cs="Times New Roman"/>
-          <w:b/>
-          <w:i/>
-          <w:sz w:val="24"/>
-          <w:szCs w:val="24"/>
-        </w:rPr>
-        <w:t xml:space="preserve"> [a:d:i:c:p:w:e:v:n] &lt;logger1&gt; &lt;logger2&gt;</w:t>
-      </w:r>
-      <w:r>
-        <w:rPr>
-          <w:rFonts w:ascii="Times New Roman" w:eastAsia="Times New Roman" w:hAnsi="Times New Roman" w:cs="Times New Roman"/>
-          <w:sz w:val="24"/>
-          <w:szCs w:val="24"/>
-        </w:rPr>
-        <w:t xml:space="preserve">… </w:t>
-      </w:r>
-    </w:p>
-    <w:p>
-      <w:pPr>
-        <w:spacing w:after="0"/>
-        <w:ind w:left="360"/>
-        <w:rPr>
-          <w:rFonts w:ascii="Times New Roman" w:eastAsia="Times New Roman" w:hAnsi="Times New Roman" w:cs="Times New Roman"/>
-          <w:sz w:val="24"/>
-          <w:szCs w:val="24"/>
-        </w:rPr>
-      </w:pPr>
-      <w:r>
-        <w:rPr>
-          <w:rFonts w:ascii="Times New Roman" w:eastAsia="Times New Roman" w:hAnsi="Times New Roman" w:cs="Times New Roman"/>
-          <w:sz w:val="24"/>
-          <w:szCs w:val="24"/>
-        </w:rPr>
-        <w:t>A=ALL, d=DEBUG, i=INFO, c=COMM, p=INTERPRET, w=WARNING, e=ERROR, v=EVENT</w:t>
-      </w:r>
-    </w:p>
-    <w:p>
-      <w:pPr>
-        <w:spacing w:after="0"/>
-        <w:ind w:left="360"/>
-        <w:rPr>
-          <w:rFonts w:ascii="Times New Roman" w:eastAsia="Times New Roman" w:hAnsi="Times New Roman" w:cs="Times New Roman"/>
-          <w:sz w:val="24"/>
-          <w:szCs w:val="24"/>
-        </w:rPr>
-      </w:pPr>
-      <w:r>
-        <w:rPr>
-          <w:rFonts w:ascii="Times New Roman" w:eastAsia="Times New Roman" w:hAnsi="Times New Roman" w:cs="Times New Roman"/>
-          <w:sz w:val="24"/>
-          <w:szCs w:val="24"/>
-        </w:rPr>
-        <w:t>Sets the log level for the specified loggers using individually specified filter bits</w:t>
-      </w:r>
-    </w:p>
-    <w:p>
-      <w:pPr>
-        <w:pStyle w:val="ListParagraph"/>
-        <w:numPr>
-          <w:ilvl w:val="0"/>
-          <w:numId w:val="3"/>
-        </w:numPr>
-        <w:spacing w:after="0"/>
-        <w:rPr>
-          <w:rFonts w:ascii="Times New Roman" w:eastAsia="Times New Roman" w:hAnsi="Times New Roman" w:cs="Times New Roman"/>
-          <w:b/>
-          <w:i/>
-          <w:sz w:val="24"/>
-          <w:szCs w:val="24"/>
-        </w:rPr>
-      </w:pPr>
-      <w:r>
-        <w:rPr>
-          <w:rFonts w:ascii="Times New Roman" w:eastAsia="Times New Roman" w:hAnsi="Times New Roman" w:cs="Times New Roman"/>
-          <w:b/>
-          <w:sz w:val="24"/>
-          <w:szCs w:val="24"/>
-          <w:u w:val="single"/>
-        </w:rPr>
         <w:lastRenderedPageBreak/>
-        <w:t>logcol</w:t>
-      </w:r>
-      <w:r>
-        <w:rPr>
-          <w:rFonts w:ascii="Times New Roman" w:eastAsia="Times New Roman" w:hAnsi="Times New Roman" w:cs="Times New Roman"/>
-          <w:b/>
-          <w:i/>
-          <w:sz w:val="24"/>
-          <w:szCs w:val="24"/>
-        </w:rPr>
-        <w:t xml:space="preserve"> [t:f:d:l:m]</w:t>
-      </w:r>
-    </w:p>
-    <w:p>
-      <w:pPr>
-        <w:spacing w:after="0"/>
-        <w:ind w:left="360"/>
-        <w:rPr>
-          <w:rFonts w:ascii="Times New Roman" w:eastAsia="Times New Roman" w:hAnsi="Times New Roman" w:cs="Times New Roman"/>
-          <w:sz w:val="24"/>
-          <w:szCs w:val="24"/>
-        </w:rPr>
-      </w:pPr>
-      <w:r>
-        <w:rPr>
-          <w:rFonts w:ascii="Times New Roman" w:eastAsia="Times New Roman" w:hAnsi="Times New Roman" w:cs="Times New Roman"/>
-          <w:sz w:val="24"/>
-          <w:szCs w:val="24"/>
-        </w:rPr>
-        <w:t>T=Time, f=Filter, d=Device, l=Location, m=Message</w:t>
-      </w:r>
-    </w:p>
-    <w:p>
-      <w:pPr>
-        <w:spacing w:after="0"/>
-        <w:ind w:left="360"/>
-        <w:rPr>
-          <w:rFonts w:ascii="Times New Roman" w:eastAsia="Times New Roman" w:hAnsi="Times New Roman" w:cs="Times New Roman"/>
-          <w:sz w:val="24"/>
-          <w:szCs w:val="24"/>
-        </w:rPr>
-      </w:pPr>
-      <w:r>
-        <w:rPr>
-          <w:rFonts w:ascii="Times New Roman" w:eastAsia="Times New Roman" w:hAnsi="Times New Roman" w:cs="Times New Roman"/>
-          <w:sz w:val="24"/>
-          <w:szCs w:val="24"/>
-        </w:rPr>
-        <w:t>Set the order/presence and presence of colu</w:t>
-      </w:r>
-      <w:r>
-        <w:rPr>
-          <w:rFonts w:ascii="Times New Roman" w:eastAsia="Times New Roman" w:hAnsi="Times New Roman" w:cs="Times New Roman"/>
-          <w:sz w:val="24"/>
-          <w:szCs w:val="24"/>
-        </w:rPr>
-        <w:t>mns for displaying log entries.</w:t>
-      </w:r>
-    </w:p>
-    <w:p>
-      <w:pPr>
-        <w:spacing w:after="0"/>
-        <w:ind w:left="360"/>
-        <w:rPr>
-          <w:rFonts w:ascii="Times New Roman" w:eastAsia="Times New Roman" w:hAnsi="Times New Roman" w:cs="Times New Roman"/>
-          <w:sz w:val="24"/>
-          <w:szCs w:val="24"/>
-        </w:rPr>
-      </w:pPr>
-    </w:p>
-    <w:p>
-      <w:pPr>
-        <w:pStyle w:val="ListParagraph"/>
-        <w:numPr>
-          <w:ilvl w:val="0"/>
-          <w:numId w:val="3"/>
-        </w:numPr>
-        <w:spacing w:after="0"/>
-        <w:rPr>
-          <w:rFonts w:ascii="Times New Roman" w:eastAsia="Times New Roman" w:hAnsi="Times New Roman" w:cs="Times New Roman"/>
-          <w:b/>
-          <w:sz w:val="24"/>
-          <w:szCs w:val="24"/>
-          <w:u w:val="single"/>
-        </w:rPr>
-      </w:pPr>
-      <w:r>
-        <w:rPr>
-          <w:rFonts w:ascii="Times New Roman" w:eastAsia="Times New Roman" w:hAnsi="Times New Roman" w:cs="Times New Roman"/>
-          <w:b/>
-          <w:sz w:val="24"/>
-          <w:szCs w:val="24"/>
-          <w:u w:val="single"/>
-        </w:rPr>
-        <w:t>show</w:t>
-      </w:r>
-      <w:r>
-        <w:rPr>
-          <w:rFonts w:ascii="Times New Roman" w:eastAsia="Times New Roman" w:hAnsi="Times New Roman" w:cs="Times New Roman"/>
-          <w:sz w:val="24"/>
-          <w:szCs w:val="24"/>
-        </w:rPr>
-        <w:t xml:space="preserve"> – Displays current</w:t>
-      </w:r>
-      <w:r>
-        <w:rPr>
-          <w:rFonts w:ascii="Times New Roman" w:eastAsia="Times New Roman" w:hAnsi="Times New Roman" w:cs="Times New Roman"/>
-          <w:sz w:val="24"/>
-          <w:szCs w:val="24"/>
-        </w:rPr>
-        <w:t xml:space="preserve"> database state. On the master this is what has been received via</w:t>
-      </w:r>
-    </w:p>
-    <w:p>
-      <w:pPr>
-        <w:pStyle w:val="ListParagraph"/>
-        <w:spacing w:after="0"/>
-        <w:ind w:left="360"/>
-        <w:rPr>
-          <w:rFonts w:ascii="Times New Roman" w:eastAsia="Times New Roman" w:hAnsi="Times New Roman" w:cs="Times New Roman"/>
-          <w:sz w:val="24"/>
-          <w:szCs w:val="24"/>
-        </w:rPr>
-      </w:pPr>
-      <w:r>
-        <w:rPr>
-          <w:rFonts w:ascii="Times New Roman" w:eastAsia="Times New Roman" w:hAnsi="Times New Roman" w:cs="Times New Roman"/>
-          <w:sz w:val="24"/>
-          <w:szCs w:val="24"/>
-        </w:rPr>
-        <w:t>scanning or u</w:t>
-      </w:r>
-      <w:r>
-        <w:rPr>
-          <w:rFonts w:ascii="Times New Roman" w:eastAsia="Times New Roman" w:hAnsi="Times New Roman" w:cs="Times New Roman"/>
-          <w:sz w:val="24"/>
-          <w:szCs w:val="24"/>
-        </w:rPr>
-        <w:t>nsolicited</w:t>
-      </w:r>
-      <w:r>
-        <w:rPr>
-          <w:rFonts w:ascii="Times New Roman" w:eastAsia="Times New Roman" w:hAnsi="Times New Roman" w:cs="Times New Roman"/>
-          <w:sz w:val="24"/>
-          <w:szCs w:val="24"/>
-        </w:rPr>
-        <w:t xml:space="preserve"> response. On the slave, this is data that has been written to the slave database, but does not necessarily indicate transmission to the master.</w:t>
-      </w:r>
-    </w:p>
-    <w:p>
-      <w:pPr>
-        <w:pStyle w:val="ListParagraph"/>
-        <w:spacing w:after="0"/>
-        <w:ind w:left="360"/>
-        <w:rPr>
-          <w:rFonts w:ascii="Times New Roman" w:eastAsia="Times New Roman" w:hAnsi="Times New Roman" w:cs="Times New Roman"/>
-          <w:b/>
-          <w:sz w:val="24"/>
-          <w:szCs w:val="24"/>
-          <w:u w:val="single"/>
-        </w:rPr>
-      </w:pPr>
-    </w:p>
-    <w:p>
-      <w:pPr>
-        <w:pStyle w:val="ListParagraph"/>
-        <w:numPr>
-          <w:ilvl w:val="0"/>
-          <w:numId w:val="3"/>
-        </w:numPr>
-        <w:spacing w:after="0"/>
-        <w:rPr>
-          <w:rFonts w:ascii="Times New Roman" w:eastAsia="Times New Roman" w:hAnsi="Times New Roman" w:cs="Times New Roman"/>
-          <w:b/>
-          <w:sz w:val="24"/>
-          <w:szCs w:val="24"/>
-          <w:u w:val="single"/>
-        </w:rPr>
-      </w:pPr>
-      <w:r>
-        <w:rPr>
-          <w:rFonts w:ascii="Times New Roman" w:eastAsia="Times New Roman" w:hAnsi="Times New Roman" w:cs="Times New Roman"/>
-          <w:b/>
-          <w:sz w:val="24"/>
-          <w:szCs w:val="24"/>
-          <w:u w:val="single"/>
-        </w:rPr>
-        <w:t>set</w:t>
-      </w:r>
-    </w:p>
-    <w:p>
-      <w:pPr>
-        <w:pStyle w:val="ListParagraph"/>
-        <w:numPr>
-          <w:ilvl w:val="1"/>
-          <w:numId w:val="3"/>
-        </w:numPr>
-        <w:spacing w:after="0"/>
-        <w:rPr>
-          <w:rFonts w:ascii="Times New Roman" w:eastAsia="Times New Roman" w:hAnsi="Times New Roman" w:cs="Times New Roman"/>
-          <w:b/>
-          <w:i/>
-          <w:sz w:val="24"/>
-          <w:szCs w:val="24"/>
-        </w:rPr>
-      </w:pPr>
-      <w:r>
-        <w:rPr>
-          <w:rFonts w:ascii="Times New Roman" w:eastAsia="Times New Roman" w:hAnsi="Times New Roman" w:cs="Times New Roman"/>
-          <w:b/>
-          <w:i/>
-          <w:sz w:val="24"/>
-          <w:szCs w:val="24"/>
-        </w:rPr>
-        <w:t>Show &lt;all:bi:ai:c:cs:ss&gt; &lt;index start&gt; &lt;index stop&gt;</w:t>
-      </w:r>
-    </w:p>
-    <w:p>
-      <w:pPr>
-        <w:spacing w:after="0"/>
-        <w:ind w:left="720"/>
-        <w:rPr>
-          <w:rFonts w:ascii="Times New Roman" w:eastAsia="Times New Roman" w:hAnsi="Times New Roman" w:cs="Times New Roman"/>
-          <w:sz w:val="24"/>
-          <w:szCs w:val="24"/>
-        </w:rPr>
-      </w:pPr>
-      <w:r>
-        <w:rPr>
-          <w:rFonts w:ascii="Times New Roman" w:eastAsia="Times New Roman" w:hAnsi="Times New Roman" w:cs="Times New Roman"/>
-          <w:sz w:val="24"/>
-          <w:szCs w:val="24"/>
-        </w:rPr>
-        <w:t>Bi=Binary Input, ai=Analog Input, c=Control, cs=Control Status, ss=Setpoint Status</w:t>
-      </w:r>
-    </w:p>
-    <w:p>
-      <w:pPr>
-        <w:spacing w:after="0"/>
-        <w:ind w:left="720"/>
-        <w:rPr>
-          <w:rFonts w:ascii="Times New Roman" w:eastAsia="Times New Roman" w:hAnsi="Times New Roman" w:cs="Times New Roman"/>
-          <w:sz w:val="24"/>
-          <w:szCs w:val="24"/>
-        </w:rPr>
-      </w:pPr>
-      <w:r>
-        <w:rPr>
-          <w:rFonts w:ascii="Times New Roman" w:eastAsia="Times New Roman" w:hAnsi="Times New Roman" w:cs="Times New Roman"/>
-          <w:sz w:val="24"/>
-          <w:szCs w:val="24"/>
-        </w:rPr>
-        <w:t xml:space="preserve">Used to display a range when the show command is executed. </w:t>
-      </w:r>
-    </w:p>
-    <w:p>
-      <w:pPr>
-        <w:spacing w:after="0"/>
-        <w:ind w:left="360"/>
-        <w:rPr>
-          <w:rFonts w:ascii="Times New Roman" w:eastAsia="Times New Roman" w:hAnsi="Times New Roman" w:cs="Times New Roman"/>
-          <w:sz w:val="24"/>
-          <w:szCs w:val="24"/>
-        </w:rPr>
-      </w:pPr>
-    </w:p>
-    <w:p>
-      <w:pPr>
-        <w:spacing w:after="0"/>
-        <w:rPr>
-          <w:rFonts w:ascii="Times New Roman" w:eastAsia="Times New Roman" w:hAnsi="Times New Roman" w:cs="Times New Roman"/>
-          <w:sz w:val="24"/>
-          <w:szCs w:val="24"/>
-        </w:rPr>
-      </w:pPr>
-    </w:p>
-    <w:p>
-      <w:pPr>
-        <w:spacing w:after="0"/>
-        <w:rPr>
-          <w:rFonts w:ascii="Times New Roman" w:eastAsia="Times New Roman" w:hAnsi="Times New Roman" w:cs="Times New Roman"/>
-          <w:b/>
-          <w:sz w:val="24"/>
-          <w:szCs w:val="24"/>
-          <w:u w:val="single"/>
-        </w:rPr>
-      </w:pPr>
-      <w:r>
-        <w:rPr>
-          <w:rFonts w:ascii="Times New Roman" w:eastAsia="Times New Roman" w:hAnsi="Times New Roman" w:cs="Times New Roman"/>
-          <w:b/>
-          <w:sz w:val="24"/>
-          <w:szCs w:val="24"/>
-          <w:u w:val="single"/>
-        </w:rPr>
-        <w:t xml:space="preserve">Master </w:t>
-      </w:r>
-      <w:r>
-        <w:rPr>
-          <w:rFonts w:ascii="Times New Roman" w:eastAsia="Times New Roman" w:hAnsi="Times New Roman" w:cs="Times New Roman"/>
-          <w:b/>
-          <w:sz w:val="24"/>
-          <w:szCs w:val="24"/>
-          <w:u w:val="single"/>
-        </w:rPr>
-        <w:t>Only</w:t>
-      </w:r>
-      <w:r>
-        <w:rPr>
-          <w:rFonts w:ascii="Times New Roman" w:eastAsia="Times New Roman" w:hAnsi="Times New Roman" w:cs="Times New Roman"/>
-          <w:b/>
-          <w:sz w:val="24"/>
-          <w:szCs w:val="24"/>
-          <w:u w:val="single"/>
-        </w:rPr>
-        <w:t xml:space="preserve"> Commands</w:t>
-      </w:r>
-    </w:p>
-    <w:p>
-      <w:pPr>
-        <w:spacing w:after="0"/>
-        <w:rPr>
-          <w:rFonts w:ascii="Times New Roman" w:eastAsia="Times New Roman" w:hAnsi="Times New Roman" w:cs="Times New Roman"/>
-          <w:sz w:val="24"/>
-          <w:szCs w:val="24"/>
-        </w:rPr>
-      </w:pPr>
-    </w:p>
-    <w:p>
-      <w:pPr>
-        <w:pStyle w:val="ListParagraph"/>
-        <w:numPr>
-          <w:ilvl w:val="0"/>
-          <w:numId w:val="3"/>
-        </w:numPr>
-        <w:spacing w:after="0"/>
-        <w:rPr>
-          <w:rFonts w:ascii="Times New Roman" w:eastAsia="Times New Roman" w:hAnsi="Times New Roman" w:cs="Times New Roman"/>
-          <w:b/>
-          <w:sz w:val="24"/>
-          <w:szCs w:val="24"/>
-          <w:u w:val="single"/>
-        </w:rPr>
-      </w:pPr>
-      <w:r>
-        <w:rPr>
-          <w:rFonts w:ascii="Times New Roman" w:eastAsia="Times New Roman" w:hAnsi="Times New Roman" w:cs="Times New Roman"/>
-          <w:b/>
-          <w:sz w:val="24"/>
-          <w:szCs w:val="24"/>
-          <w:u w:val="single"/>
-        </w:rPr>
-        <w:t>issue</w:t>
-      </w:r>
-    </w:p>
-    <w:p>
-      <w:pPr>
-        <w:pStyle w:val="ListParagraph"/>
-        <w:numPr>
-          <w:ilvl w:val="1"/>
-          <w:numId w:val="3"/>
-        </w:numPr>
-        <w:spacing w:after="0"/>
-        <w:rPr>
-          <w:rFonts w:ascii="Times New Roman" w:eastAsia="Times New Roman" w:hAnsi="Times New Roman" w:cs="Times New Roman"/>
-          <w:b/>
-          <w:i/>
-          <w:sz w:val="24"/>
-          <w:szCs w:val="24"/>
-        </w:rPr>
-      </w:pPr>
-      <w:r>
-        <w:rPr>
-          <w:rFonts w:ascii="Times New Roman" w:eastAsia="Times New Roman" w:hAnsi="Times New Roman" w:cs="Times New Roman"/>
-          <w:b/>
-          <w:i/>
-          <w:sz w:val="24"/>
-          <w:szCs w:val="24"/>
-        </w:rPr>
-        <w:t>bo</w:t>
-      </w:r>
-      <w:r>
-        <w:rPr>
-          <w:rFonts w:ascii="Times New Roman" w:eastAsia="Times New Roman" w:hAnsi="Times New Roman" w:cs="Times New Roman"/>
-          <w:b/>
-          <w:i/>
-          <w:sz w:val="24"/>
-          <w:szCs w:val="24"/>
-        </w:rPr>
-        <w:t xml:space="preserve"> &lt;index&gt; &lt;code&gt; &lt;on time&gt; &lt;off time&gt; &lt;count&gt;</w:t>
-      </w:r>
-    </w:p>
-    <w:p>
-      <w:pPr>
-        <w:spacing w:after="0"/>
-        <w:ind w:left="720"/>
-        <w:rPr>
-          <w:rFonts w:ascii="Times New Roman" w:eastAsia="Times New Roman" w:hAnsi="Times New Roman" w:cs="Times New Roman"/>
-          <w:sz w:val="24"/>
-          <w:szCs w:val="24"/>
-        </w:rPr>
-      </w:pPr>
-      <w:r>
-        <w:rPr>
-          <w:rFonts w:ascii="Times New Roman" w:eastAsia="Times New Roman" w:hAnsi="Times New Roman" w:cs="Times New Roman"/>
-          <w:b/>
-          <w:sz w:val="24"/>
-          <w:szCs w:val="24"/>
-        </w:rPr>
-        <w:t>code</w:t>
-      </w:r>
-      <w:r>
-        <w:rPr>
-          <w:rFonts w:ascii="Times New Roman" w:eastAsia="Times New Roman" w:hAnsi="Times New Roman" w:cs="Times New Roman"/>
-          <w:sz w:val="24"/>
-          <w:szCs w:val="24"/>
-        </w:rPr>
-        <w:t>= pon (pulse on), lon, (latch on), loff(latch off), pclose(relay output close), ptrip, (relay output trip)</w:t>
-      </w:r>
-    </w:p>
-    <w:p>
-      <w:pPr>
-        <w:spacing w:after="0"/>
-        <w:ind w:left="720"/>
-        <w:rPr>
-          <w:rFonts w:ascii="Times New Roman" w:eastAsia="Times New Roman" w:hAnsi="Times New Roman" w:cs="Times New Roman"/>
-          <w:sz w:val="24"/>
-          <w:szCs w:val="24"/>
-        </w:rPr>
-      </w:pPr>
-      <w:r>
-        <w:rPr>
-          <w:rFonts w:ascii="Times New Roman" w:eastAsia="Times New Roman" w:hAnsi="Times New Roman" w:cs="Times New Roman"/>
-          <w:b/>
-          <w:sz w:val="24"/>
-          <w:szCs w:val="24"/>
-        </w:rPr>
-        <w:t>on time</w:t>
-      </w:r>
-      <w:r>
-        <w:rPr>
-          <w:rFonts w:ascii="Times New Roman" w:eastAsia="Times New Roman" w:hAnsi="Times New Roman" w:cs="Times New Roman"/>
-          <w:sz w:val="24"/>
-          <w:szCs w:val="24"/>
-        </w:rPr>
-        <w:t xml:space="preserve"> = pulse on time</w:t>
-      </w:r>
-      <w:r>
-        <w:rPr>
-          <w:rFonts w:ascii="Times New Roman" w:eastAsia="Times New Roman" w:hAnsi="Times New Roman" w:cs="Times New Roman"/>
-          <w:sz w:val="24"/>
-          <w:szCs w:val="24"/>
-        </w:rPr>
-        <w:t xml:space="preserve">  (not required for lon &amp; loff. Default =100ms)</w:t>
-      </w:r>
-    </w:p>
-    <w:p>
-      <w:pPr>
-        <w:spacing w:after="0"/>
-        <w:ind w:left="720"/>
-        <w:rPr>
-          <w:rFonts w:ascii="Times New Roman" w:eastAsia="Times New Roman" w:hAnsi="Times New Roman" w:cs="Times New Roman"/>
-          <w:sz w:val="24"/>
-          <w:szCs w:val="24"/>
-        </w:rPr>
-      </w:pPr>
-      <w:r>
-        <w:rPr>
-          <w:rFonts w:ascii="Times New Roman" w:eastAsia="Times New Roman" w:hAnsi="Times New Roman" w:cs="Times New Roman"/>
-          <w:b/>
-          <w:sz w:val="24"/>
-          <w:szCs w:val="24"/>
-        </w:rPr>
-        <w:t>off time</w:t>
-      </w:r>
-      <w:r>
-        <w:rPr>
-          <w:rFonts w:ascii="Times New Roman" w:eastAsia="Times New Roman" w:hAnsi="Times New Roman" w:cs="Times New Roman"/>
-          <w:sz w:val="24"/>
-          <w:szCs w:val="24"/>
-        </w:rPr>
-        <w:t xml:space="preserve"> = pulse off time</w:t>
-      </w:r>
-      <w:r>
-        <w:rPr>
-          <w:rFonts w:ascii="Times New Roman" w:eastAsia="Times New Roman" w:hAnsi="Times New Roman" w:cs="Times New Roman"/>
-          <w:sz w:val="24"/>
-          <w:szCs w:val="24"/>
-        </w:rPr>
-        <w:t xml:space="preserve"> (not required for lon &amp; loff. Default =100ms)</w:t>
-      </w:r>
-    </w:p>
-    <w:p>
-      <w:pPr>
-        <w:spacing w:after="0"/>
-        <w:ind w:left="720"/>
-        <w:rPr>
-          <w:rFonts w:ascii="Times New Roman" w:eastAsia="Times New Roman" w:hAnsi="Times New Roman" w:cs="Times New Roman"/>
-          <w:sz w:val="24"/>
-          <w:szCs w:val="24"/>
-        </w:rPr>
-      </w:pPr>
-      <w:r>
-        <w:rPr>
-          <w:rFonts w:ascii="Times New Roman" w:eastAsia="Times New Roman" w:hAnsi="Times New Roman" w:cs="Times New Roman"/>
-          <w:b/>
-          <w:sz w:val="24"/>
-          <w:szCs w:val="24"/>
-        </w:rPr>
-        <w:t>count</w:t>
-      </w:r>
-      <w:r>
-        <w:rPr>
-          <w:rFonts w:ascii="Times New Roman" w:eastAsia="Times New Roman" w:hAnsi="Times New Roman" w:cs="Times New Roman"/>
-          <w:sz w:val="24"/>
-          <w:szCs w:val="24"/>
-        </w:rPr>
-        <w:t xml:space="preserve"> = number of control operations to perform</w:t>
-      </w:r>
-      <w:r>
-        <w:rPr>
-          <w:rFonts w:ascii="Times New Roman" w:eastAsia="Times New Roman" w:hAnsi="Times New Roman" w:cs="Times New Roman"/>
-          <w:sz w:val="24"/>
-          <w:szCs w:val="24"/>
-        </w:rPr>
-        <w:t xml:space="preserve"> (Default = 1)</w:t>
-      </w:r>
-    </w:p>
-    <w:p>
-      <w:pPr>
-        <w:spacing w:after="0"/>
-        <w:ind w:left="720"/>
-        <w:rPr>
-          <w:rFonts w:ascii="Times New Roman" w:eastAsia="Times New Roman" w:hAnsi="Times New Roman" w:cs="Times New Roman"/>
-          <w:sz w:val="24"/>
-          <w:szCs w:val="24"/>
-        </w:rPr>
-      </w:pPr>
-      <w:r>
-        <w:rPr>
-          <w:rFonts w:ascii="Times New Roman" w:eastAsia="Times New Roman" w:hAnsi="Times New Roman" w:cs="Times New Roman"/>
-          <w:sz w:val="24"/>
-          <w:szCs w:val="24"/>
-        </w:rPr>
-        <w:t>Used to issue a binary output</w:t>
-      </w:r>
-    </w:p>
-    <w:p>
-      <w:pPr>
-        <w:pStyle w:val="ListParagraph"/>
-        <w:numPr>
-          <w:ilvl w:val="1"/>
-          <w:numId w:val="3"/>
-        </w:numPr>
-        <w:spacing w:after="0"/>
-        <w:rPr>
-          <w:rFonts w:ascii="Times New Roman" w:eastAsia="Times New Roman" w:hAnsi="Times New Roman" w:cs="Times New Roman"/>
-          <w:b/>
-          <w:i/>
-          <w:sz w:val="24"/>
-          <w:szCs w:val="24"/>
-        </w:rPr>
-      </w:pPr>
-      <w:r>
-        <w:rPr>
-          <w:rFonts w:ascii="Times New Roman" w:eastAsia="Times New Roman" w:hAnsi="Times New Roman" w:cs="Times New Roman"/>
-          <w:b/>
-          <w:i/>
-          <w:sz w:val="24"/>
-          <w:szCs w:val="24"/>
-        </w:rPr>
-        <w:t>st</w:t>
-      </w:r>
-      <w:r>
-        <w:rPr>
-          <w:rFonts w:ascii="Times New Roman" w:eastAsia="Times New Roman" w:hAnsi="Times New Roman" w:cs="Times New Roman"/>
-          <w:b/>
-          <w:i/>
-          <w:sz w:val="24"/>
-          <w:szCs w:val="24"/>
-        </w:rPr>
-        <w:t xml:space="preserve"> &lt;index&gt; &lt;value&gt;</w:t>
-      </w:r>
-    </w:p>
-    <w:p>
-      <w:pPr>
-        <w:spacing w:after="0"/>
-        <w:ind w:left="720"/>
-        <w:rPr>
-          <w:rFonts w:ascii="Times New Roman" w:eastAsia="Times New Roman" w:hAnsi="Times New Roman" w:cs="Times New Roman"/>
-          <w:sz w:val="24"/>
-          <w:szCs w:val="24"/>
-        </w:rPr>
-      </w:pPr>
-      <w:r>
-        <w:rPr>
-          <w:rFonts w:ascii="Times New Roman" w:eastAsia="Times New Roman" w:hAnsi="Times New Roman" w:cs="Times New Roman"/>
-          <w:sz w:val="24"/>
-          <w:szCs w:val="24"/>
-        </w:rPr>
-        <w:t>Used to issue a setpoint output</w:t>
-      </w:r>
-    </w:p>
-    <w:p>
-      <w:pPr>
-        <w:spacing w:after="0"/>
-        <w:rPr>
-          <w:rFonts w:ascii="Times New Roman" w:eastAsia="Times New Roman" w:hAnsi="Times New Roman" w:cs="Times New Roman"/>
-          <w:sz w:val="24"/>
-          <w:szCs w:val="24"/>
-        </w:rPr>
-      </w:pPr>
-    </w:p>
-    <w:p>
-      <w:pPr>
-        <w:spacing w:after="0"/>
-        <w:rPr>
-          <w:rFonts w:ascii="Times New Roman" w:eastAsia="Times New Roman" w:hAnsi="Times New Roman" w:cs="Times New Roman"/>
-          <w:sz w:val="24"/>
-          <w:szCs w:val="24"/>
-        </w:rPr>
-      </w:pPr>
-    </w:p>
-    <w:p>
-      <w:pPr>
-        <w:spacing w:after="0"/>
-        <w:rPr>
-          <w:rFonts w:ascii="Times New Roman" w:eastAsia="Times New Roman" w:hAnsi="Times New Roman" w:cs="Times New Roman"/>
-          <w:b/>
-          <w:sz w:val="24"/>
-          <w:szCs w:val="24"/>
-          <w:u w:val="single"/>
-        </w:rPr>
-      </w:pPr>
-      <w:r>
-        <w:rPr>
-          <w:rFonts w:ascii="Times New Roman" w:eastAsia="Times New Roman" w:hAnsi="Times New Roman" w:cs="Times New Roman"/>
-          <w:b/>
-          <w:sz w:val="24"/>
-          <w:szCs w:val="24"/>
-          <w:u w:val="single"/>
-        </w:rPr>
-        <w:t>Slave</w:t>
-      </w:r>
-      <w:r>
-        <w:rPr>
-          <w:rFonts w:ascii="Times New Roman" w:eastAsia="Times New Roman" w:hAnsi="Times New Roman" w:cs="Times New Roman"/>
-          <w:b/>
-          <w:sz w:val="24"/>
-          <w:szCs w:val="24"/>
-          <w:u w:val="single"/>
-        </w:rPr>
-        <w:t xml:space="preserve"> Test Set Commands</w:t>
-      </w:r>
-    </w:p>
-    <w:p>
-      <w:pPr>
-        <w:spacing w:after="0"/>
-        <w:rPr>
-          <w:rFonts w:ascii="Times New Roman" w:eastAsia="Times New Roman" w:hAnsi="Times New Roman" w:cs="Times New Roman"/>
-          <w:sz w:val="24"/>
-          <w:szCs w:val="24"/>
-        </w:rPr>
-      </w:pPr>
-    </w:p>
-    <w:p>
-      <w:pPr>
-        <w:pStyle w:val="ListParagraph"/>
-        <w:numPr>
-          <w:ilvl w:val="0"/>
-          <w:numId w:val="3"/>
-        </w:numPr>
-        <w:spacing w:after="0"/>
-        <w:rPr>
-          <w:rFonts w:ascii="Times New Roman" w:eastAsia="Times New Roman" w:hAnsi="Times New Roman" w:cs="Times New Roman"/>
-          <w:b/>
-          <w:sz w:val="24"/>
-          <w:szCs w:val="24"/>
-          <w:u w:val="single"/>
-        </w:rPr>
-      </w:pPr>
-      <w:r>
-        <w:rPr>
-          <w:rFonts w:ascii="Times New Roman" w:eastAsia="Times New Roman" w:hAnsi="Times New Roman" w:cs="Times New Roman"/>
-          <w:b/>
-          <w:sz w:val="24"/>
-          <w:szCs w:val="24"/>
-          <w:u w:val="single"/>
-        </w:rPr>
-        <w:t>queue</w:t>
-      </w:r>
-    </w:p>
-    <w:p>
-      <w:pPr>
-        <w:pStyle w:val="ListParagraph"/>
-        <w:numPr>
-          <w:ilvl w:val="1"/>
-          <w:numId w:val="3"/>
-        </w:numPr>
-        <w:spacing w:after="0"/>
-        <w:rPr>
-          <w:rFonts w:ascii="Times New Roman" w:eastAsia="Times New Roman" w:hAnsi="Times New Roman" w:cs="Times New Roman"/>
-          <w:b/>
-          <w:i/>
-          <w:sz w:val="24"/>
-          <w:szCs w:val="24"/>
-        </w:rPr>
-      </w:pPr>
-      <w:r>
-        <w:rPr>
-          <w:rFonts w:ascii="Times New Roman" w:eastAsia="Times New Roman" w:hAnsi="Times New Roman" w:cs="Times New Roman"/>
-          <w:b/>
-          <w:i/>
-          <w:sz w:val="24"/>
-          <w:szCs w:val="24"/>
-        </w:rPr>
-        <w:t>ai</w:t>
-      </w:r>
-      <w:r>
-        <w:rPr>
-          <w:rFonts w:ascii="Times New Roman" w:eastAsia="Times New Roman" w:hAnsi="Times New Roman" w:cs="Times New Roman"/>
-          <w:b/>
-          <w:i/>
-          <w:sz w:val="24"/>
-          <w:szCs w:val="24"/>
-        </w:rPr>
-        <w:t xml:space="preserve"> &lt;index&gt; &lt;</w:t>
-      </w:r>
-      <w:r>
-        <w:rPr>
-          <w:rFonts w:ascii="Times New Roman" w:eastAsia="Times New Roman" w:hAnsi="Times New Roman" w:cs="Times New Roman"/>
-          <w:b/>
-          <w:i/>
-          <w:sz w:val="24"/>
-          <w:szCs w:val="24"/>
-        </w:rPr>
-        <w:t>value</w:t>
-      </w:r>
-      <w:r>
-        <w:rPr>
-          <w:rFonts w:ascii="Times New Roman" w:eastAsia="Times New Roman" w:hAnsi="Times New Roman" w:cs="Times New Roman"/>
-          <w:b/>
-          <w:i/>
-          <w:sz w:val="24"/>
-          <w:szCs w:val="24"/>
-        </w:rPr>
-        <w:t>&gt; &lt;</w:t>
-      </w:r>
-      <w:r>
-        <w:rPr>
-          <w:rFonts w:ascii="Times New Roman" w:eastAsia="Times New Roman" w:hAnsi="Times New Roman" w:cs="Times New Roman"/>
-          <w:b/>
-          <w:i/>
-          <w:sz w:val="24"/>
-          <w:szCs w:val="24"/>
-        </w:rPr>
-        <w:t>quality</w:t>
-      </w:r>
-      <w:r>
-        <w:rPr>
-          <w:rFonts w:ascii="Times New Roman" w:eastAsia="Times New Roman" w:hAnsi="Times New Roman" w:cs="Times New Roman"/>
-          <w:b/>
-          <w:i/>
-          <w:sz w:val="24"/>
-          <w:szCs w:val="24"/>
-        </w:rPr>
-        <w:t>*</w:t>
-      </w:r>
-      <w:r>
-        <w:rPr>
-          <w:rFonts w:ascii="Times New Roman" w:eastAsia="Times New Roman" w:hAnsi="Times New Roman" w:cs="Times New Roman"/>
-          <w:b/>
-          <w:i/>
-          <w:sz w:val="24"/>
-          <w:szCs w:val="24"/>
-        </w:rPr>
-        <w:t>&gt;</w:t>
-      </w:r>
-    </w:p>
-    <w:p>
-      <w:pPr>
-        <w:spacing w:after="0"/>
-        <w:ind w:left="720"/>
-        <w:rPr>
-          <w:rFonts w:ascii="Times New Roman" w:eastAsia="Times New Roman" w:hAnsi="Times New Roman" w:cs="Times New Roman"/>
-          <w:sz w:val="24"/>
-          <w:szCs w:val="24"/>
-        </w:rPr>
-      </w:pPr>
-      <w:r>
-        <w:rPr>
-          <w:rFonts w:ascii="Times New Roman" w:eastAsia="Times New Roman" w:hAnsi="Times New Roman" w:cs="Times New Roman"/>
-          <w:sz w:val="24"/>
-          <w:szCs w:val="24"/>
-        </w:rPr>
-        <w:t xml:space="preserve">Used to </w:t>
-      </w:r>
-      <w:r>
-        <w:rPr>
-          <w:rFonts w:ascii="Times New Roman" w:eastAsia="Times New Roman" w:hAnsi="Times New Roman" w:cs="Times New Roman"/>
-          <w:sz w:val="24"/>
-          <w:szCs w:val="24"/>
-        </w:rPr>
-        <w:t>queue an analog input value into the transaction buffer.</w:t>
-      </w:r>
-    </w:p>
-    <w:p>
-      <w:pPr>
-        <w:pStyle w:val="ListParagraph"/>
-        <w:numPr>
-          <w:ilvl w:val="1"/>
-          <w:numId w:val="3"/>
-        </w:numPr>
-        <w:spacing w:after="0"/>
-        <w:rPr>
-          <w:rFonts w:ascii="Times New Roman" w:eastAsia="Times New Roman" w:hAnsi="Times New Roman" w:cs="Times New Roman"/>
-          <w:b/>
-          <w:i/>
-          <w:sz w:val="24"/>
-          <w:szCs w:val="24"/>
-        </w:rPr>
-      </w:pPr>
-      <w:r>
-        <w:rPr>
-          <w:rFonts w:ascii="Times New Roman" w:eastAsia="Times New Roman" w:hAnsi="Times New Roman" w:cs="Times New Roman"/>
-          <w:b/>
-          <w:i/>
-          <w:sz w:val="24"/>
-          <w:szCs w:val="24"/>
-        </w:rPr>
-        <w:t>bi</w:t>
-      </w:r>
-      <w:r>
-        <w:rPr>
-          <w:rFonts w:ascii="Times New Roman" w:eastAsia="Times New Roman" w:hAnsi="Times New Roman" w:cs="Times New Roman"/>
-          <w:b/>
-          <w:i/>
-          <w:sz w:val="24"/>
-          <w:szCs w:val="24"/>
-        </w:rPr>
-        <w:t xml:space="preserve"> &lt;index&gt; &lt;</w:t>
-      </w:r>
-      <w:r>
-        <w:rPr>
-          <w:rFonts w:ascii="Times New Roman" w:eastAsia="Times New Roman" w:hAnsi="Times New Roman" w:cs="Times New Roman"/>
-          <w:b/>
-          <w:i/>
-          <w:sz w:val="24"/>
-          <w:szCs w:val="24"/>
-        </w:rPr>
-        <w:t>value</w:t>
-      </w:r>
-      <w:r>
-        <w:rPr>
-          <w:rFonts w:ascii="Times New Roman" w:eastAsia="Times New Roman" w:hAnsi="Times New Roman" w:cs="Times New Roman"/>
-          <w:b/>
-          <w:i/>
-          <w:sz w:val="24"/>
-          <w:szCs w:val="24"/>
-        </w:rPr>
-        <w:t>&gt;</w:t>
-      </w:r>
-      <w:r>
-        <w:rPr>
-          <w:rFonts w:ascii="Times New Roman" w:eastAsia="Times New Roman" w:hAnsi="Times New Roman" w:cs="Times New Roman"/>
-          <w:b/>
-          <w:i/>
-          <w:sz w:val="24"/>
-          <w:szCs w:val="24"/>
-        </w:rPr>
-        <w:t xml:space="preserve"> &lt;quality&gt;</w:t>
-      </w:r>
-    </w:p>
-    <w:p>
-      <w:pPr>
-        <w:spacing w:after="0"/>
-        <w:ind w:firstLine="720"/>
-        <w:rPr>
-          <w:rFonts w:ascii="Times New Roman" w:eastAsia="Times New Roman" w:hAnsi="Times New Roman" w:cs="Times New Roman"/>
-          <w:sz w:val="24"/>
-          <w:szCs w:val="24"/>
-        </w:rPr>
-      </w:pPr>
-      <w:r>
-        <w:rPr>
-          <w:rFonts w:ascii="Times New Roman" w:eastAsia="Times New Roman" w:hAnsi="Times New Roman" w:cs="Times New Roman"/>
-          <w:sz w:val="24"/>
-          <w:szCs w:val="24"/>
-        </w:rPr>
-        <w:t xml:space="preserve">Used to queue a </w:t>
-      </w:r>
-      <w:r>
-        <w:rPr>
-          <w:rFonts w:ascii="Times New Roman" w:eastAsia="Times New Roman" w:hAnsi="Times New Roman" w:cs="Times New Roman"/>
-          <w:sz w:val="24"/>
-          <w:szCs w:val="24"/>
-        </w:rPr>
-        <w:t xml:space="preserve">binary </w:t>
-      </w:r>
-      <w:r>
-        <w:rPr>
-          <w:rFonts w:ascii="Times New Roman" w:eastAsia="Times New Roman" w:hAnsi="Times New Roman" w:cs="Times New Roman"/>
-          <w:sz w:val="24"/>
-          <w:szCs w:val="24"/>
-        </w:rPr>
-        <w:t xml:space="preserve">input value </w:t>
-      </w:r>
-      <w:r>
-        <w:rPr>
-          <w:rFonts w:ascii="Times New Roman" w:eastAsia="Times New Roman" w:hAnsi="Times New Roman" w:cs="Times New Roman"/>
-          <w:sz w:val="24"/>
-          <w:szCs w:val="24"/>
-        </w:rPr>
-        <w:t xml:space="preserve">(0 or 1) </w:t>
-      </w:r>
-      <w:r>
-        <w:rPr>
-          <w:rFonts w:ascii="Times New Roman" w:eastAsia="Times New Roman" w:hAnsi="Times New Roman" w:cs="Times New Roman"/>
-          <w:sz w:val="24"/>
-          <w:szCs w:val="24"/>
-        </w:rPr>
-        <w:t>into the transaction buffer.</w:t>
-      </w:r>
-    </w:p>
-    <w:p>
-      <w:pPr>
-        <w:pStyle w:val="ListParagraph"/>
-        <w:numPr>
-          <w:ilvl w:val="1"/>
-          <w:numId w:val="3"/>
-        </w:numPr>
-        <w:spacing w:after="0"/>
-        <w:rPr>
-          <w:rFonts w:ascii="Times New Roman" w:eastAsia="Times New Roman" w:hAnsi="Times New Roman" w:cs="Times New Roman"/>
-          <w:b/>
-          <w:i/>
-          <w:sz w:val="24"/>
-          <w:szCs w:val="24"/>
-        </w:rPr>
-      </w:pPr>
-      <w:r>
-        <w:rPr>
-          <w:rFonts w:ascii="Times New Roman" w:eastAsia="Times New Roman" w:hAnsi="Times New Roman" w:cs="Times New Roman"/>
-          <w:b/>
-          <w:i/>
-          <w:sz w:val="24"/>
-          <w:szCs w:val="24"/>
-        </w:rPr>
         <w:t>c</w:t>
       </w:r>
       <w:r>
@@ -13944,7 +14088,7 @@
 
 <file path=word/endnotes.xml><?xml version="1.0" encoding="utf-8"?>
 <w:endnotes xmlns:ve="http://schemas.openxmlformats.org/markup-compatibility/2006" xmlns:o="urn:schemas-microsoft-com:office:office" xmlns:r="http://schemas.openxmlformats.org/officeDocument/2006/relationships" xmlns:m="http://schemas.openxmlformats.org/officeDocument/2006/math" xmlns:v="urn:schemas-microsoft-com:vml" xmlns:wp="http://schemas.openxmlformats.org/drawingml/2006/wordprocessingDrawing" xmlns:w10="urn:schemas-microsoft-com:office:word" xmlns:w="http://schemas.openxmlformats.org/wordprocessingml/2006/main" xmlns:wne="http://schemas.microsoft.com/office/word/2006/wordml">
-  <w:endnote w:type="separator" w:id="-1">
+  <w:endnote w:type="separator" w:id="0">
     <w:p>
       <w:pPr>
         <w:spacing w:after="0" w:line="240" w:lineRule="auto"/>
@@ -13954,7 +14098,7 @@
       </w:r>
     </w:p>
   </w:endnote>
-  <w:endnote w:type="continuationSeparator" w:id="0">
+  <w:endnote w:type="continuationSeparator" w:id="1">
     <w:p>
       <w:pPr>
         <w:spacing w:after="0" w:line="240" w:lineRule="auto"/>
@@ -13969,7 +14113,7 @@
 
 <file path=word/footnotes.xml><?xml version="1.0" encoding="utf-8"?>
 <w:footnotes xmlns:ve="http://schemas.openxmlformats.org/markup-compatibility/2006" xmlns:o="urn:schemas-microsoft-com:office:office" xmlns:r="http://schemas.openxmlformats.org/officeDocument/2006/relationships" xmlns:m="http://schemas.openxmlformats.org/officeDocument/2006/math" xmlns:v="urn:schemas-microsoft-com:vml" xmlns:wp="http://schemas.openxmlformats.org/drawingml/2006/wordprocessingDrawing" xmlns:w10="urn:schemas-microsoft-com:office:word" xmlns:w="http://schemas.openxmlformats.org/wordprocessingml/2006/main" xmlns:wne="http://schemas.microsoft.com/office/word/2006/wordml">
-  <w:footnote w:type="separator" w:id="-1">
+  <w:footnote w:type="separator" w:id="0">
     <w:p>
       <w:pPr>
         <w:spacing w:after="0" w:line="240" w:lineRule="auto"/>
@@ -13979,7 +14123,7 @@
       </w:r>
     </w:p>
   </w:footnote>
-  <w:footnote w:type="continuationSeparator" w:id="0">
+  <w:footnote w:type="continuationSeparator" w:id="1">
     <w:p>
       <w:pPr>
         <w:spacing w:after="0" w:line="240" w:lineRule="auto"/>
@@ -14050,7 +14194,7 @@
         <v:path o:extrusionok="f" gradientshapeok="t" o:connecttype="rect"/>
         <o:lock v:ext="edit" aspectratio="t"/>
       </v:shapetype>
-      <v:shape id="_x0000_i1028" type="#_x0000_t75" style="width:11.25pt;height:11.25pt" o:bullet="t">
+      <v:shape id="_x0000_i1039" type="#_x0000_t75" style="width:11.25pt;height:11.25pt" o:bullet="t">
         <v:imagedata r:id="rId1" o:title="msoA0"/>
       </v:shape>
     </w:pict>
@@ -14412,17 +14556,17 @@
   <w:abstractNum w:abstractNumId="3">
     <w:nsid w:val="53FC33DA"/>
     <w:multiLevelType w:val="hybridMultilevel"/>
-    <w:tmpl w:val="E86624EE"/>
-    <w:lvl w:ilvl="0" w:tplc="04090001">
+    <w:tmpl w:val="C09A765C"/>
+    <w:lvl w:ilvl="0" w:tplc="0409000B">
       <w:start w:val="1"/>
       <w:numFmt w:val="bullet"/>
-      <w:lvlText w:val=""/>
+      <w:lvlText w:val=""/>
       <w:lvlJc w:val="left"/>
       <w:pPr>
         <w:ind w:left="720" w:hanging="360"/>
       </w:pPr>
       <w:rPr>
-        <w:rFonts w:ascii="Symbol" w:hAnsi="Symbol" w:hint="default"/>
+        <w:rFonts w:ascii="Wingdings" w:hAnsi="Wingdings" w:hint="default"/>
       </w:rPr>
     </w:lvl>
     <w:lvl w:ilvl="1" w:tplc="04090003" w:tentative="1">
@@ -14523,6 +14667,119 @@
     </w:lvl>
   </w:abstractNum>
   <w:abstractNum w:abstractNumId="4">
+    <w:nsid w:val="65AE0B6A"/>
+    <w:multiLevelType w:val="hybridMultilevel"/>
+    <w:tmpl w:val="72025B98"/>
+    <w:lvl w:ilvl="0" w:tplc="04090001">
+      <w:start w:val="1"/>
+      <w:numFmt w:val="bullet"/>
+      <w:lvlText w:val=""/>
+      <w:lvlJc w:val="left"/>
+      <w:pPr>
+        <w:ind w:left="360" w:hanging="360"/>
+      </w:pPr>
+      <w:rPr>
+        <w:rFonts w:ascii="Symbol" w:hAnsi="Symbol" w:hint="default"/>
+      </w:rPr>
+    </w:lvl>
+    <w:lvl w:ilvl="1" w:tplc="0409000B">
+      <w:start w:val="1"/>
+      <w:numFmt w:val="bullet"/>
+      <w:lvlText w:val=""/>
+      <w:lvlJc w:val="left"/>
+      <w:pPr>
+        <w:ind w:left="1080" w:hanging="360"/>
+      </w:pPr>
+      <w:rPr>
+        <w:rFonts w:ascii="Wingdings" w:hAnsi="Wingdings" w:hint="default"/>
+      </w:rPr>
+    </w:lvl>
+    <w:lvl w:ilvl="2" w:tplc="04090005" w:tentative="1">
+      <w:start w:val="1"/>
+      <w:numFmt w:val="bullet"/>
+      <w:lvlText w:val=""/>
+      <w:lvlJc w:val="left"/>
+      <w:pPr>
+        <w:ind w:left="1800" w:hanging="360"/>
+      </w:pPr>
+      <w:rPr>
+        <w:rFonts w:ascii="Wingdings" w:hAnsi="Wingdings" w:hint="default"/>
+      </w:rPr>
+    </w:lvl>
+    <w:lvl w:ilvl="3" w:tplc="04090001" w:tentative="1">
+      <w:start w:val="1"/>
+      <w:numFmt w:val="bullet"/>
+      <w:lvlText w:val=""/>
+      <w:lvlJc w:val="left"/>
+      <w:pPr>
+        <w:ind w:left="2520" w:hanging="360"/>
+      </w:pPr>
+      <w:rPr>
+        <w:rFonts w:ascii="Symbol" w:hAnsi="Symbol" w:hint="default"/>
+      </w:rPr>
+    </w:lvl>
+    <w:lvl w:ilvl="4" w:tplc="04090003" w:tentative="1">
+      <w:start w:val="1"/>
+      <w:numFmt w:val="bullet"/>
+      <w:lvlText w:val="o"/>
+      <w:lvlJc w:val="left"/>
+      <w:pPr>
+        <w:ind w:left="3240" w:hanging="360"/>
+      </w:pPr>
+      <w:rPr>
+        <w:rFonts w:ascii="Courier New" w:hAnsi="Courier New" w:cs="Courier New" w:hint="default"/>
+      </w:rPr>
+    </w:lvl>
+    <w:lvl w:ilvl="5" w:tplc="04090005" w:tentative="1">
+      <w:start w:val="1"/>
+      <w:numFmt w:val="bullet"/>
+      <w:lvlText w:val=""/>
+      <w:lvlJc w:val="left"/>
+      <w:pPr>
+        <w:ind w:left="3960" w:hanging="360"/>
+      </w:pPr>
+      <w:rPr>
+        <w:rFonts w:ascii="Wingdings" w:hAnsi="Wingdings" w:hint="default"/>
+      </w:rPr>
+    </w:lvl>
+    <w:lvl w:ilvl="6" w:tplc="04090001" w:tentative="1">
+      <w:start w:val="1"/>
+      <w:numFmt w:val="bullet"/>
+      <w:lvlText w:val=""/>
+      <w:lvlJc w:val="left"/>
+      <w:pPr>
+        <w:ind w:left="4680" w:hanging="360"/>
+      </w:pPr>
+      <w:rPr>
+        <w:rFonts w:ascii="Symbol" w:hAnsi="Symbol" w:hint="default"/>
+      </w:rPr>
+    </w:lvl>
+    <w:lvl w:ilvl="7" w:tplc="04090003" w:tentative="1">
+      <w:start w:val="1"/>
+      <w:numFmt w:val="bullet"/>
+      <w:lvlText w:val="o"/>
+      <w:lvlJc w:val="left"/>
+      <w:pPr>
+        <w:ind w:left="5400" w:hanging="360"/>
+      </w:pPr>
+      <w:rPr>
+        <w:rFonts w:ascii="Courier New" w:hAnsi="Courier New" w:cs="Courier New" w:hint="default"/>
+      </w:rPr>
+    </w:lvl>
+    <w:lvl w:ilvl="8" w:tplc="04090005" w:tentative="1">
+      <w:start w:val="1"/>
+      <w:numFmt w:val="bullet"/>
+      <w:lvlText w:val=""/>
+      <w:lvlJc w:val="left"/>
+      <w:pPr>
+        <w:ind w:left="6120" w:hanging="360"/>
+      </w:pPr>
+      <w:rPr>
+        <w:rFonts w:ascii="Wingdings" w:hAnsi="Wingdings" w:hint="default"/>
+      </w:rPr>
+    </w:lvl>
+  </w:abstractNum>
+  <w:abstractNum w:abstractNumId="5">
     <w:nsid w:val="6E6973BC"/>
     <w:multiLevelType w:val="multilevel"/>
     <w:tmpl w:val="3A3426D4"/>
@@ -14635,7 +14892,7 @@
       </w:rPr>
     </w:lvl>
   </w:abstractNum>
-  <w:abstractNum w:abstractNumId="5">
+  <w:abstractNum w:abstractNumId="6">
     <w:nsid w:val="6EF73DEF"/>
     <w:multiLevelType w:val="hybridMultilevel"/>
     <w:tmpl w:val="71566AC8"/>
@@ -14755,16 +15012,19 @@
     <w:abstractNumId w:val="2"/>
   </w:num>
   <w:num w:numId="3">
-    <w:abstractNumId w:val="4"/>
+    <w:abstractNumId w:val="5"/>
   </w:num>
   <w:num w:numId="4">
-    <w:abstractNumId w:val="5"/>
+    <w:abstractNumId w:val="6"/>
   </w:num>
   <w:num w:numId="5">
     <w:abstractNumId w:val="0"/>
   </w:num>
   <w:num w:numId="6">
     <w:abstractNumId w:val="3"/>
+  </w:num>
+  <w:num w:numId="7">
+    <w:abstractNumId w:val="4"/>
   </w:num>
 </w:numbering>
 </file>
@@ -16074,14 +16334,6 @@
 </file>
 
 <file path=customXml/item1.xml><?xml version="1.0" encoding="utf-8"?>
-<ct:contentTypeSchema xmlns:ct="http://schemas.microsoft.com/office/2006/metadata/contentType" xmlns:ma="http://schemas.microsoft.com/office/2006/metadata/properties/metaAttributes" ct:_="" ma:_="" ma:contentTypeName="TemplateFile" ma:contentTypeID="0x0101006EDDDB5EE6D98C44930B742096920B300400F5B6D36B3EF94B4E9A635CDF2A18F5B8" ma:contentTypeVersion="33" ma:contentTypeDescription="Create a new document." ma:contentTypeScope="" ma:versionID="37d3ec2b48d53e45b233ad8f52fe1b11"/>
-</file>
-
-<file path=customXml/item2.xml><?xml version="1.0" encoding="utf-8"?>
-<p:properties xmlns:p="http://schemas.microsoft.com/office/2006/metadata/properties" xmlns:xsi="http://www.w3.org/2001/XMLSchema-instance" xmlns:pc="http://schemas.microsoft.com/office/infopath/2007/PartnerControls"/>
-</file>
-
-<file path=customXml/item3.xml><?xml version="1.0" encoding="utf-8"?>
 <?mso-contentType ?>
 <FormTemplates xmlns="http://schemas.microsoft.com/sharepoint/v3/contenttype/forms">
   <Display>DocumentLibraryForm</Display>
@@ -16090,15 +16342,22 @@
 </FormTemplates>
 </file>
 
+<file path=customXml/item2.xml><?xml version="1.0" encoding="utf-8"?>
+<p:properties xmlns:p="http://schemas.microsoft.com/office/2006/metadata/properties" xmlns:xsi="http://www.w3.org/2001/XMLSchema-instance" xmlns:pc="http://schemas.microsoft.com/office/infopath/2007/PartnerControls"/>
+</file>
+
+<file path=customXml/item3.xml><?xml version="1.0" encoding="utf-8"?>
+<ct:contentTypeSchema xmlns:ct="http://schemas.microsoft.com/office/2006/metadata/contentType" xmlns:ma="http://schemas.microsoft.com/office/2006/metadata/properties/metaAttributes" ct:_="" ma:_="" ma:contentTypeName="TemplateFile" ma:contentTypeID="0x0101006EDDDB5EE6D98C44930B742096920B300400F5B6D36B3EF94B4E9A635CDF2A18F5B8" ma:contentTypeVersion="33" ma:contentTypeDescription="Create a new document." ma:contentTypeScope="" ma:versionID="37d3ec2b48d53e45b233ad8f52fe1b11"/>
+</file>
+
 <file path=customXml/item4.xml><?xml version="1.0" encoding="utf-8"?>
 <b:Sources xmlns:b="http://schemas.openxmlformats.org/officeDocument/2006/bibliography" xmlns="http://schemas.openxmlformats.org/officeDocument/2006/bibliography" SelectedStyle="\APA.XSL" StyleName="APA"/>
 </file>
 
 <file path=customXml/itemProps1.xml><?xml version="1.0" encoding="utf-8"?>
-<ds:datastoreItem xmlns:ds="http://schemas.openxmlformats.org/officeDocument/2006/customXml" ds:itemID="{32B23B16-E9FA-45F7-BF24-152FC1F8750B}">
+<ds:datastoreItem xmlns:ds="http://schemas.openxmlformats.org/officeDocument/2006/customXml" ds:itemID="{B9881AB2-B940-4A5E-A52A-A75E05900FAE}">
   <ds:schemaRefs>
-    <ds:schemaRef ds:uri="http://schemas.microsoft.com/office/2006/metadata/contentType"/>
-    <ds:schemaRef ds:uri="http://schemas.microsoft.com/office/2006/metadata/properties/metaAttributes"/>
+    <ds:schemaRef ds:uri="http://schemas.microsoft.com/sharepoint/v3/contenttype/forms"/>
   </ds:schemaRefs>
 </ds:datastoreItem>
 </file>
@@ -16113,9 +16372,10 @@
 </file>
 
 <file path=customXml/itemProps3.xml><?xml version="1.0" encoding="utf-8"?>
-<ds:datastoreItem xmlns:ds="http://schemas.openxmlformats.org/officeDocument/2006/customXml" ds:itemID="{B9881AB2-B940-4A5E-A52A-A75E05900FAE}">
+<ds:datastoreItem xmlns:ds="http://schemas.openxmlformats.org/officeDocument/2006/customXml" ds:itemID="{32B23B16-E9FA-45F7-BF24-152FC1F8750B}">
   <ds:schemaRefs>
-    <ds:schemaRef ds:uri="http://schemas.microsoft.com/sharepoint/v3/contenttype/forms"/>
+    <ds:schemaRef ds:uri="http://schemas.microsoft.com/office/2006/metadata/contentType"/>
+    <ds:schemaRef ds:uri="http://schemas.microsoft.com/office/2006/metadata/properties/metaAttributes"/>
   </ds:schemaRefs>
 </ds:datastoreItem>
 </file>

</xml_diff>